<commit_message>
writting the new Object effecting
</commit_message>
<xml_diff>
--- a/Painter/畢製終稿.docx
+++ b/Painter/畢製終稿.docx
@@ -13041,16 +13041,29 @@
       <w:r>
         <w:t xml:space="preserve">Table </w:t>
       </w:r>
-      <w:fldSimple w:instr=" SEQ Table \* ARABIC ">
-        <w:r>
-          <w:rPr>
-            <w:noProof/>
-          </w:rPr>
-          <w:t>2</w:t>
-        </w:r>
-        <w:bookmarkEnd w:id="42"/>
-        <w:bookmarkEnd w:id="43"/>
-      </w:fldSimple>
+      <w:r>
+        <w:fldChar w:fldCharType="begin"/>
+      </w:r>
+      <w:r>
+        <w:instrText xml:space="preserve"> SEQ Table \* ARABIC </w:instrText>
+      </w:r>
+      <w:r>
+        <w:fldChar w:fldCharType="separate"/>
+      </w:r>
+      <w:r>
+        <w:rPr>
+          <w:noProof/>
+        </w:rPr>
+        <w:t>2</w:t>
+      </w:r>
+      <w:bookmarkEnd w:id="42"/>
+      <w:bookmarkEnd w:id="43"/>
+      <w:r>
+        <w:rPr>
+          <w:noProof/>
+        </w:rPr>
+        <w:fldChar w:fldCharType="end"/>
+      </w:r>
       <w:r>
         <w:rPr>
           <w:rFonts w:hint="eastAsia"/>
@@ -13307,34 +13320,60 @@
       <w:pPr>
         <w:pStyle w:val="af0"/>
       </w:pPr>
-      <w:fldSimple w:instr=" STYLEREF 1 \s ">
-        <w:bookmarkStart w:id="52" w:name="_Toc213543553"/>
-        <w:bookmarkStart w:id="53" w:name="_Toc213667601"/>
-        <w:r>
-          <w:rPr>
-            <w:noProof/>
-            <w:cs/>
-          </w:rPr>
-          <w:t>‎</w:t>
-        </w:r>
-        <w:r>
-          <w:rPr>
-            <w:noProof/>
-          </w:rPr>
-          <w:t>0</w:t>
-        </w:r>
-      </w:fldSimple>
+      <w:r>
+        <w:fldChar w:fldCharType="begin"/>
+      </w:r>
+      <w:r>
+        <w:instrText xml:space="preserve"> STYLEREF 1 \s </w:instrText>
+      </w:r>
+      <w:r>
+        <w:fldChar w:fldCharType="separate"/>
+      </w:r>
+      <w:bookmarkStart w:id="52" w:name="_Toc213543553"/>
+      <w:bookmarkStart w:id="53" w:name="_Toc213667601"/>
+      <w:r>
+        <w:rPr>
+          <w:noProof/>
+          <w:cs/>
+        </w:rPr>
+        <w:t>‎</w:t>
+      </w:r>
+      <w:r>
+        <w:rPr>
+          <w:noProof/>
+        </w:rPr>
+        <w:t>0</w:t>
+      </w:r>
+      <w:r>
+        <w:rPr>
+          <w:noProof/>
+        </w:rPr>
+        <w:fldChar w:fldCharType="end"/>
+      </w:r>
       <w:r>
         <w:noBreakHyphen/>
       </w:r>
-      <w:fldSimple w:instr=" SEQ Figure \* ARABIC \s 1 ">
-        <w:r>
-          <w:rPr>
-            <w:noProof/>
-          </w:rPr>
-          <w:t>3</w:t>
-        </w:r>
-      </w:fldSimple>
+      <w:r>
+        <w:fldChar w:fldCharType="begin"/>
+      </w:r>
+      <w:r>
+        <w:instrText xml:space="preserve"> SEQ Figure \* ARABIC \s 1 </w:instrText>
+      </w:r>
+      <w:r>
+        <w:fldChar w:fldCharType="separate"/>
+      </w:r>
+      <w:r>
+        <w:rPr>
+          <w:noProof/>
+        </w:rPr>
+        <w:t>3</w:t>
+      </w:r>
+      <w:r>
+        <w:rPr>
+          <w:noProof/>
+        </w:rPr>
+        <w:fldChar w:fldCharType="end"/>
+      </w:r>
       <w:bookmarkStart w:id="54" w:name="_Toc213539641"/>
       <w:r>
         <w:rPr>
@@ -13414,34 +13453,60 @@
       <w:pPr>
         <w:pStyle w:val="af0"/>
       </w:pPr>
-      <w:fldSimple w:instr=" STYLEREF 1 \s ">
-        <w:bookmarkStart w:id="55" w:name="_Toc213543554"/>
-        <w:bookmarkStart w:id="56" w:name="_Toc213667602"/>
-        <w:r>
-          <w:rPr>
-            <w:noProof/>
-            <w:cs/>
-          </w:rPr>
-          <w:t>‎</w:t>
-        </w:r>
-        <w:r>
-          <w:rPr>
-            <w:noProof/>
-          </w:rPr>
-          <w:t>0</w:t>
-        </w:r>
-      </w:fldSimple>
+      <w:r>
+        <w:fldChar w:fldCharType="begin"/>
+      </w:r>
+      <w:r>
+        <w:instrText xml:space="preserve"> STYLEREF 1 \s </w:instrText>
+      </w:r>
+      <w:r>
+        <w:fldChar w:fldCharType="separate"/>
+      </w:r>
+      <w:bookmarkStart w:id="55" w:name="_Toc213543554"/>
+      <w:bookmarkStart w:id="56" w:name="_Toc213667602"/>
+      <w:r>
+        <w:rPr>
+          <w:noProof/>
+          <w:cs/>
+        </w:rPr>
+        <w:t>‎</w:t>
+      </w:r>
+      <w:r>
+        <w:rPr>
+          <w:noProof/>
+        </w:rPr>
+        <w:t>0</w:t>
+      </w:r>
+      <w:r>
+        <w:rPr>
+          <w:noProof/>
+        </w:rPr>
+        <w:fldChar w:fldCharType="end"/>
+      </w:r>
       <w:r>
         <w:noBreakHyphen/>
       </w:r>
-      <w:fldSimple w:instr=" SEQ Figure \* ARABIC \s 1 ">
-        <w:r>
-          <w:rPr>
-            <w:noProof/>
-          </w:rPr>
-          <w:t>4</w:t>
-        </w:r>
-      </w:fldSimple>
+      <w:r>
+        <w:fldChar w:fldCharType="begin"/>
+      </w:r>
+      <w:r>
+        <w:instrText xml:space="preserve"> SEQ Figure \* ARABIC \s 1 </w:instrText>
+      </w:r>
+      <w:r>
+        <w:fldChar w:fldCharType="separate"/>
+      </w:r>
+      <w:r>
+        <w:rPr>
+          <w:noProof/>
+        </w:rPr>
+        <w:t>4</w:t>
+      </w:r>
+      <w:r>
+        <w:rPr>
+          <w:noProof/>
+        </w:rPr>
+        <w:fldChar w:fldCharType="end"/>
+      </w:r>
       <w:bookmarkStart w:id="57" w:name="_Toc213539642"/>
       <w:r>
         <w:rPr>
@@ -14857,14 +14922,105 @@
           <w:rFonts w:hint="eastAsia"/>
           <w:lang w:eastAsia="zh-TW"/>
         </w:rPr>
-        <w:t>物件數量對於畫面延遲速率的影響，並分別以三種不同的物件分別測試做成折線圖</w:t>
-      </w:r>
-      <w:r>
-        <w:rPr>
-          <w:rFonts w:hint="eastAsia"/>
-          <w:lang w:eastAsia="zh-TW"/>
-        </w:rPr>
-        <w:t>，下面將會以折</w:t>
+        <w:t>物件數量對於畫面延遲速率的影響，並分別以</w:t>
+      </w:r>
+      <w:r>
+        <w:rPr>
+          <w:rFonts w:hint="eastAsia"/>
+          <w:lang w:eastAsia="zh-TW"/>
+        </w:rPr>
+        <w:t>三種</w:t>
+      </w:r>
+      <w:r>
+        <w:rPr>
+          <w:rFonts w:hint="eastAsia"/>
+          <w:lang w:eastAsia="zh-TW"/>
+        </w:rPr>
+        <w:t>不同的</w:t>
+      </w:r>
+      <w:r>
+        <w:rPr>
+          <w:rFonts w:hint="eastAsia"/>
+          <w:lang w:eastAsia="zh-TW"/>
+        </w:rPr>
+        <w:t>經典圖形</w:t>
+      </w:r>
+      <w:r>
+        <w:rPr>
+          <w:rFonts w:hint="eastAsia"/>
+          <w:lang w:eastAsia="zh-TW"/>
+        </w:rPr>
+        <w:t>物件</w:t>
+      </w:r>
+      <w:r>
+        <w:rPr>
+          <w:rFonts w:hint="eastAsia"/>
+          <w:lang w:eastAsia="zh-TW"/>
+        </w:rPr>
+        <w:t>以及一種非經典圖形物件</w:t>
+      </w:r>
+      <w:r>
+        <w:rPr>
+          <w:rFonts w:hint="eastAsia"/>
+          <w:lang w:eastAsia="zh-TW"/>
+        </w:rPr>
+        <w:t>測試做成折線圖</w:t>
+      </w:r>
+      <w:r>
+        <w:rPr>
+          <w:rFonts w:hint="eastAsia"/>
+          <w:lang w:eastAsia="zh-TW"/>
+        </w:rPr>
+        <w:t>，</w:t>
+      </w:r>
+      <w:r>
+        <w:rPr>
+          <w:rFonts w:hint="eastAsia"/>
+          <w:lang w:eastAsia="zh-TW"/>
+        </w:rPr>
+        <w:t>其中</w:t>
+      </w:r>
+      <w:r>
+        <w:rPr>
+          <w:rFonts w:hint="eastAsia"/>
+          <w:lang w:eastAsia="zh-TW"/>
+        </w:rPr>
+        <w:t>非經典圖形物件類別為</w:t>
+      </w:r>
+      <w:r>
+        <w:rPr>
+          <w:rFonts w:hint="eastAsia"/>
+          <w:lang w:eastAsia="zh-TW"/>
+        </w:rPr>
+        <w:t>測試擴張性能之擴張物件</w:t>
+      </w:r>
+      <w:r>
+        <w:rPr>
+          <w:rFonts w:hint="eastAsia"/>
+          <w:lang w:eastAsia="zh-TW"/>
+        </w:rPr>
+        <w:t>（即文字物件）。本實驗中文字物件會</w:t>
+      </w:r>
+      <w:r>
+        <w:rPr>
+          <w:rFonts w:hint="eastAsia"/>
+          <w:lang w:eastAsia="zh-TW"/>
+        </w:rPr>
+        <w:t>與經典物件比較</w:t>
+      </w:r>
+      <w:r>
+        <w:rPr>
+          <w:rFonts w:hint="eastAsia"/>
+          <w:lang w:eastAsia="zh-TW"/>
+        </w:rPr>
+        <w:t>延遲。</w:t>
+      </w:r>
+      <w:r>
+        <w:rPr>
+          <w:rFonts w:hint="eastAsia"/>
+          <w:lang w:eastAsia="zh-TW"/>
+        </w:rPr>
+        <w:t>下面將會以折</w:t>
       </w:r>
       <w:r>
         <w:rPr>
@@ -15161,7 +15317,21 @@
           <w:rFonts w:hint="eastAsia"/>
           <w:lang w:eastAsia="zh-TW"/>
         </w:rPr>
-        <w:t>單一種類</w:t>
+        <w:t>單一</w:t>
+      </w:r>
+      <w:r>
+        <w:rPr>
+          <w:rFonts w:hint="eastAsia"/>
+          <w:lang w:eastAsia="zh-TW"/>
+        </w:rPr>
+        <w:t>經典</w:t>
+      </w:r>
+      <w:r>
+        <w:rPr>
+          <w:rFonts w:hint="eastAsia"/>
+          <w:lang w:eastAsia="zh-TW"/>
+        </w:rPr>
+        <w:t>種類</w:t>
       </w:r>
       <w:r>
         <w:rPr>
@@ -15377,6 +15547,7 @@
             <w:rFonts w:ascii="Cambria Math" w:hAnsi="Cambria Math"/>
             <w:lang w:eastAsia="zh-TW"/>
           </w:rPr>
+          <w:lastRenderedPageBreak/>
           <m:t>y</m:t>
         </m:r>
       </m:oMath>
@@ -15445,6 +15616,36 @@
         </w:rPr>
         <w:t>秒，符合預測函數模型。</w:t>
       </w:r>
+    </w:p>
+    <w:p>
+      <w:pPr>
+        <w:rPr>
+          <w:rFonts w:hint="eastAsia"/>
+          <w:lang w:eastAsia="zh-TW"/>
+        </w:rPr>
+      </w:pPr>
+      <w:r>
+        <w:rPr>
+          <w:rFonts w:hint="eastAsia"/>
+          <w:lang w:eastAsia="zh-TW"/>
+        </w:rPr>
+        <w:t>由實驗圖表可知，非經典圖形與經典圖形延遲之差異</w:t>
+      </w:r>
+      <w:r>
+        <w:rPr>
+          <w:lang w:eastAsia="zh-TW"/>
+        </w:rPr>
+        <w:t>…</w:t>
+      </w:r>
+    </w:p>
+    <w:p>
+      <w:pPr>
+        <w:pStyle w:val="a9"/>
+        <w:ind w:left="0" w:firstLine="480"/>
+        <w:rPr>
+          <w:lang w:eastAsia="zh-TW"/>
+        </w:rPr>
+      </w:pPr>
       <w:r>
         <w:rPr>
           <w:lang w:eastAsia="zh-TW"/>
@@ -19353,6 +19554,7 @@
     <w:lsdException w:name="HTML Sample" w:semiHidden="1" w:unhideWhenUsed="1"/>
     <w:lsdException w:name="HTML Typewriter" w:semiHidden="1" w:unhideWhenUsed="1"/>
     <w:lsdException w:name="HTML Variable" w:semiHidden="1" w:unhideWhenUsed="1"/>
+    <w:lsdException w:name="Normal Table" w:semiHidden="1" w:unhideWhenUsed="1"/>
     <w:lsdException w:name="annotation subject" w:semiHidden="1" w:unhideWhenUsed="1"/>
     <w:lsdException w:name="No List" w:semiHidden="1" w:unhideWhenUsed="1"/>
     <w:lsdException w:name="Outline List 1" w:semiHidden="1" w:unhideWhenUsed="1"/>
@@ -19395,8 +19597,11 @@
     <w:lsdException w:name="Table Contemporary" w:semiHidden="1" w:unhideWhenUsed="1"/>
     <w:lsdException w:name="Table Elegant" w:semiHidden="1" w:unhideWhenUsed="1"/>
     <w:lsdException w:name="Table Professional" w:semiHidden="1" w:unhideWhenUsed="1"/>
+    <w:lsdException w:name="Table Subtle 1" w:semiHidden="1" w:unhideWhenUsed="1"/>
     <w:lsdException w:name="Table Subtle 2" w:semiHidden="1" w:unhideWhenUsed="1"/>
     <w:lsdException w:name="Table Web 1" w:semiHidden="1" w:unhideWhenUsed="1"/>
+    <w:lsdException w:name="Table Web 2" w:semiHidden="1" w:unhideWhenUsed="1"/>
+    <w:lsdException w:name="Table Web 3" w:semiHidden="1" w:unhideWhenUsed="1"/>
     <w:lsdException w:name="Balloon Text" w:semiHidden="1" w:unhideWhenUsed="1"/>
     <w:lsdException w:name="Table Grid" w:uiPriority="39"/>
     <w:lsdException w:name="Table Theme" w:semiHidden="1" w:unhideWhenUsed="1"/>

</xml_diff>

<commit_message>
fix the Painter bin files
</commit_message>
<xml_diff>
--- a/Painter/畢製終稿.docx
+++ b/Painter/畢製終稿.docx
@@ -180,6 +180,7 @@
         </w:rPr>
         <w:t xml:space="preserve"> </w:t>
       </w:r>
+      <w:proofErr w:type="gramStart"/>
       <w:r>
         <w:rPr>
           <w:b/>
@@ -188,6 +189,7 @@
         </w:rPr>
         <w:t>研</w:t>
       </w:r>
+      <w:proofErr w:type="gramEnd"/>
       <w:r>
         <w:rPr>
           <w:b/>
@@ -408,13 +410,23 @@
         </w:rPr>
         <w:t>所提專題研究：</w:t>
       </w:r>
+      <w:proofErr w:type="gramStart"/>
       <w:r>
         <w:rPr>
           <w:rFonts w:hint="eastAsia"/>
           <w:u w:val="single"/>
           <w:lang w:eastAsia="zh-TW"/>
         </w:rPr>
-        <w:t>點構式向量繪圖系統</w:t>
+        <w:t>點構式</w:t>
+      </w:r>
+      <w:proofErr w:type="gramEnd"/>
+      <w:r>
+        <w:rPr>
+          <w:rFonts w:hint="eastAsia"/>
+          <w:u w:val="single"/>
+          <w:lang w:eastAsia="zh-TW"/>
+        </w:rPr>
+        <w:t>向量繪圖系統</w:t>
       </w:r>
     </w:p>
     <w:p>
@@ -834,7 +846,25 @@
           <w:bCs/>
           <w:lang w:eastAsia="zh-TW"/>
         </w:rPr>
-        <w:t>為提高初學電繪之學生學習之效率，並提供更加彈性化的開發概念，</w:t>
+        <w:t>為提高</w:t>
+      </w:r>
+      <w:proofErr w:type="gramStart"/>
+      <w:r>
+        <w:rPr>
+          <w:rFonts w:hint="eastAsia"/>
+          <w:bCs/>
+          <w:lang w:eastAsia="zh-TW"/>
+        </w:rPr>
+        <w:t>初學電繪之</w:t>
+      </w:r>
+      <w:proofErr w:type="gramEnd"/>
+      <w:r>
+        <w:rPr>
+          <w:rFonts w:hint="eastAsia"/>
+          <w:bCs/>
+          <w:lang w:eastAsia="zh-TW"/>
+        </w:rPr>
+        <w:t>學生學習之效率，並提供更加彈性化的開發概念，</w:t>
       </w:r>
       <w:r>
         <w:rPr>
@@ -875,17 +905,32 @@
           <w:lang w:eastAsia="zh-TW"/>
         </w:rPr>
         <w:t>向量圖格式，並以使用者操作順暢為宗旨，設計一個架構更加簡單，彈性更加廣泛的物件模型，並使用物件導向技術降低未來增加各式物件種類的成本。</w:t>
-      </w:r>
-      <w:r>
-        <w:rPr>
-          <w:bCs/>
-          <w:lang w:eastAsia="zh-TW"/>
-        </w:rPr>
-        <w:br w:type="page"/>
       </w:r>
     </w:p>
     <w:p>
       <w:pPr>
+        <w:widowControl/>
+        <w:suppressAutoHyphens w:val="0"/>
+        <w:autoSpaceDN/>
+        <w:spacing w:after="160" w:line="240" w:lineRule="auto"/>
+        <w:textAlignment w:val="auto"/>
+        <w:rPr>
+          <w:bCs/>
+          <w:lang w:eastAsia="zh-TW"/>
+        </w:rPr>
+      </w:pPr>
+      <w:bookmarkStart w:id="2" w:name="_GoBack"/>
+      <w:bookmarkEnd w:id="2"/>
+      <w:r>
+        <w:rPr>
+          <w:bCs/>
+          <w:lang w:eastAsia="zh-TW"/>
+        </w:rPr>
+        <w:br w:type="page"/>
+      </w:r>
+    </w:p>
+    <w:p>
+      <w:pPr>
         <w:pStyle w:val="1"/>
         <w:jc w:val="center"/>
         <w:rPr>
@@ -895,7 +940,7 @@
           <w:lang w:eastAsia="zh-TW"/>
         </w:rPr>
       </w:pPr>
-      <w:bookmarkStart w:id="2" w:name="_Toc213970076"/>
+      <w:bookmarkStart w:id="3" w:name="_Toc213970076"/>
       <w:r>
         <w:rPr>
           <w:rFonts w:ascii="Times New Roman" w:hAnsi="Times New Roman" w:cs="Times New Roman"/>
@@ -906,7 +951,7 @@
         <w:lastRenderedPageBreak/>
         <w:t>Summary</w:t>
       </w:r>
-      <w:bookmarkEnd w:id="2"/>
+      <w:bookmarkEnd w:id="3"/>
     </w:p>
     <w:p>
       <w:pPr>
@@ -998,7 +1043,7 @@
               <w:tab w:val="right" w:leader="dot" w:pos="8296"/>
             </w:tabs>
             <w:rPr>
-              <w:rFonts w:cstheme="minorBidi"/>
+              <w:rFonts w:cstheme="minorBidi" w:hint="eastAsia"/>
               <w:noProof/>
               <w:kern w:val="2"/>
               <w:sz w:val="24"/>
@@ -1052,7 +1097,6 @@
             </w:r>
             <w:r>
               <w:rPr>
-                <w:rFonts w:hint="eastAsia"/>
                 <w:noProof/>
                 <w:webHidden/>
               </w:rPr>
@@ -1082,7 +1126,7 @@
               <w:tab w:val="right" w:leader="dot" w:pos="8296"/>
             </w:tabs>
             <w:rPr>
-              <w:rFonts w:cstheme="minorBidi"/>
+              <w:rFonts w:cstheme="minorBidi" w:hint="eastAsia"/>
               <w:noProof/>
               <w:kern w:val="2"/>
               <w:sz w:val="24"/>
@@ -1128,7 +1172,6 @@
             </w:r>
             <w:r>
               <w:rPr>
-                <w:rFonts w:hint="eastAsia"/>
                 <w:noProof/>
                 <w:webHidden/>
               </w:rPr>
@@ -1158,7 +1201,7 @@
               <w:tab w:val="right" w:leader="dot" w:pos="8296"/>
             </w:tabs>
             <w:rPr>
-              <w:rFonts w:cstheme="minorBidi"/>
+              <w:rFonts w:cstheme="minorBidi" w:hint="eastAsia"/>
               <w:noProof/>
               <w:kern w:val="2"/>
               <w:sz w:val="24"/>
@@ -1204,7 +1247,6 @@
             </w:r>
             <w:r>
               <w:rPr>
-                <w:rFonts w:hint="eastAsia"/>
                 <w:noProof/>
                 <w:webHidden/>
               </w:rPr>
@@ -1235,7 +1277,7 @@
               <w:tab w:val="right" w:leader="dot" w:pos="8296"/>
             </w:tabs>
             <w:rPr>
-              <w:rFonts w:cstheme="minorBidi"/>
+              <w:rFonts w:cstheme="minorBidi" w:hint="eastAsia"/>
               <w:noProof/>
               <w:kern w:val="2"/>
               <w:sz w:val="24"/>
@@ -1297,7 +1339,6 @@
             </w:r>
             <w:r>
               <w:rPr>
-                <w:rFonts w:hint="eastAsia"/>
                 <w:noProof/>
                 <w:webHidden/>
               </w:rPr>
@@ -1328,7 +1369,7 @@
               <w:tab w:val="right" w:leader="dot" w:pos="8296"/>
             </w:tabs>
             <w:rPr>
-              <w:rFonts w:cstheme="minorBidi"/>
+              <w:rFonts w:cstheme="minorBidi" w:hint="eastAsia"/>
               <w:noProof/>
               <w:kern w:val="2"/>
               <w:sz w:val="24"/>
@@ -1391,7 +1432,6 @@
             </w:r>
             <w:r>
               <w:rPr>
-                <w:rFonts w:hint="eastAsia"/>
                 <w:noProof/>
                 <w:webHidden/>
               </w:rPr>
@@ -1422,7 +1462,7 @@
               <w:tab w:val="right" w:leader="dot" w:pos="8296"/>
             </w:tabs>
             <w:rPr>
-              <w:rFonts w:cstheme="minorBidi"/>
+              <w:rFonts w:cstheme="minorBidi" w:hint="eastAsia"/>
               <w:noProof/>
               <w:kern w:val="2"/>
               <w:sz w:val="24"/>
@@ -1485,7 +1525,6 @@
             </w:r>
             <w:r>
               <w:rPr>
-                <w:rFonts w:hint="eastAsia"/>
                 <w:noProof/>
                 <w:webHidden/>
               </w:rPr>
@@ -1516,7 +1555,7 @@
               <w:tab w:val="right" w:leader="dot" w:pos="8296"/>
             </w:tabs>
             <w:rPr>
-              <w:rFonts w:cstheme="minorBidi"/>
+              <w:rFonts w:cstheme="minorBidi" w:hint="eastAsia"/>
               <w:noProof/>
               <w:kern w:val="2"/>
               <w:sz w:val="24"/>
@@ -1578,7 +1617,6 @@
             </w:r>
             <w:r>
               <w:rPr>
-                <w:rFonts w:hint="eastAsia"/>
                 <w:noProof/>
                 <w:webHidden/>
               </w:rPr>
@@ -1609,7 +1647,7 @@
               <w:tab w:val="right" w:leader="dot" w:pos="8296"/>
             </w:tabs>
             <w:rPr>
-              <w:rFonts w:cstheme="minorBidi"/>
+              <w:rFonts w:cstheme="minorBidi" w:hint="eastAsia"/>
               <w:noProof/>
               <w:kern w:val="2"/>
               <w:sz w:val="24"/>
@@ -1671,7 +1709,6 @@
             </w:r>
             <w:r>
               <w:rPr>
-                <w:rFonts w:hint="eastAsia"/>
                 <w:noProof/>
                 <w:webHidden/>
               </w:rPr>
@@ -1701,7 +1738,7 @@
               <w:tab w:val="right" w:leader="dot" w:pos="8296"/>
             </w:tabs>
             <w:rPr>
-              <w:rFonts w:cstheme="minorBidi"/>
+              <w:rFonts w:cstheme="minorBidi" w:hint="eastAsia"/>
               <w:noProof/>
               <w:kern w:val="2"/>
               <w:sz w:val="24"/>
@@ -1745,7 +1782,6 @@
             </w:r>
             <w:r>
               <w:rPr>
-                <w:rFonts w:hint="eastAsia"/>
                 <w:noProof/>
                 <w:webHidden/>
               </w:rPr>
@@ -1775,7 +1811,7 @@
               <w:tab w:val="right" w:leader="dot" w:pos="8296"/>
             </w:tabs>
             <w:rPr>
-              <w:rFonts w:cstheme="minorBidi"/>
+              <w:rFonts w:cstheme="minorBidi" w:hint="eastAsia"/>
               <w:noProof/>
               <w:kern w:val="2"/>
               <w:sz w:val="24"/>
@@ -1819,7 +1855,6 @@
             </w:r>
             <w:r>
               <w:rPr>
-                <w:rFonts w:hint="eastAsia"/>
                 <w:noProof/>
                 <w:webHidden/>
               </w:rPr>
@@ -1850,7 +1885,7 @@
               <w:tab w:val="right" w:leader="dot" w:pos="8296"/>
             </w:tabs>
             <w:rPr>
-              <w:rFonts w:cstheme="minorBidi"/>
+              <w:rFonts w:cstheme="minorBidi" w:hint="eastAsia"/>
               <w:noProof/>
               <w:kern w:val="2"/>
               <w:sz w:val="24"/>
@@ -1912,7 +1947,6 @@
             </w:r>
             <w:r>
               <w:rPr>
-                <w:rFonts w:hint="eastAsia"/>
                 <w:noProof/>
                 <w:webHidden/>
               </w:rPr>
@@ -1942,7 +1976,7 @@
               <w:tab w:val="right" w:leader="dot" w:pos="8296"/>
             </w:tabs>
             <w:rPr>
-              <w:rFonts w:cstheme="minorBidi"/>
+              <w:rFonts w:cstheme="minorBidi" w:hint="eastAsia"/>
               <w:noProof/>
               <w:kern w:val="2"/>
               <w:sz w:val="24"/>
@@ -1986,7 +2020,6 @@
             </w:r>
             <w:r>
               <w:rPr>
-                <w:rFonts w:hint="eastAsia"/>
                 <w:noProof/>
                 <w:webHidden/>
               </w:rPr>
@@ -2016,7 +2049,7 @@
               <w:tab w:val="right" w:leader="dot" w:pos="8296"/>
             </w:tabs>
             <w:rPr>
-              <w:rFonts w:cstheme="minorBidi"/>
+              <w:rFonts w:cstheme="minorBidi" w:hint="eastAsia"/>
               <w:noProof/>
               <w:kern w:val="2"/>
               <w:sz w:val="24"/>
@@ -2060,7 +2093,6 @@
             </w:r>
             <w:r>
               <w:rPr>
-                <w:rFonts w:hint="eastAsia"/>
                 <w:noProof/>
                 <w:webHidden/>
               </w:rPr>
@@ -2090,7 +2122,7 @@
               <w:tab w:val="right" w:leader="dot" w:pos="8296"/>
             </w:tabs>
             <w:rPr>
-              <w:rFonts w:cstheme="minorBidi"/>
+              <w:rFonts w:cstheme="minorBidi" w:hint="eastAsia"/>
               <w:noProof/>
               <w:kern w:val="2"/>
               <w:sz w:val="24"/>
@@ -2134,7 +2166,6 @@
             </w:r>
             <w:r>
               <w:rPr>
-                <w:rFonts w:hint="eastAsia"/>
                 <w:noProof/>
                 <w:webHidden/>
               </w:rPr>
@@ -2165,7 +2196,7 @@
               <w:tab w:val="right" w:leader="dot" w:pos="8296"/>
             </w:tabs>
             <w:rPr>
-              <w:rFonts w:cstheme="minorBidi"/>
+              <w:rFonts w:cstheme="minorBidi" w:hint="eastAsia"/>
               <w:noProof/>
               <w:kern w:val="2"/>
               <w:sz w:val="24"/>
@@ -2229,7 +2260,6 @@
             </w:r>
             <w:r>
               <w:rPr>
-                <w:rFonts w:hint="eastAsia"/>
                 <w:noProof/>
                 <w:webHidden/>
               </w:rPr>
@@ -2259,7 +2289,7 @@
               <w:tab w:val="right" w:leader="dot" w:pos="8296"/>
             </w:tabs>
             <w:rPr>
-              <w:rFonts w:cstheme="minorBidi"/>
+              <w:rFonts w:cstheme="minorBidi" w:hint="eastAsia"/>
               <w:noProof/>
               <w:kern w:val="2"/>
               <w:sz w:val="24"/>
@@ -2303,7 +2333,6 @@
             </w:r>
             <w:r>
               <w:rPr>
-                <w:rFonts w:hint="eastAsia"/>
                 <w:noProof/>
                 <w:webHidden/>
               </w:rPr>
@@ -2333,7 +2362,7 @@
               <w:tab w:val="right" w:leader="dot" w:pos="8296"/>
             </w:tabs>
             <w:rPr>
-              <w:rFonts w:cstheme="minorBidi"/>
+              <w:rFonts w:cstheme="minorBidi" w:hint="eastAsia"/>
               <w:noProof/>
               <w:kern w:val="2"/>
               <w:sz w:val="24"/>
@@ -2377,7 +2406,6 @@
             </w:r>
             <w:r>
               <w:rPr>
-                <w:rFonts w:hint="eastAsia"/>
                 <w:noProof/>
                 <w:webHidden/>
               </w:rPr>
@@ -2407,7 +2435,7 @@
               <w:tab w:val="right" w:leader="dot" w:pos="8296"/>
             </w:tabs>
             <w:rPr>
-              <w:rFonts w:cstheme="minorBidi"/>
+              <w:rFonts w:cstheme="minorBidi" w:hint="eastAsia"/>
               <w:noProof/>
               <w:kern w:val="2"/>
               <w:sz w:val="24"/>
@@ -2451,7 +2479,6 @@
             </w:r>
             <w:r>
               <w:rPr>
-                <w:rFonts w:hint="eastAsia"/>
                 <w:noProof/>
                 <w:webHidden/>
               </w:rPr>
@@ -2481,7 +2508,7 @@
               <w:tab w:val="right" w:leader="dot" w:pos="8296"/>
             </w:tabs>
             <w:rPr>
-              <w:rFonts w:cstheme="minorBidi"/>
+              <w:rFonts w:cstheme="minorBidi" w:hint="eastAsia"/>
               <w:noProof/>
               <w:kern w:val="2"/>
               <w:sz w:val="24"/>
@@ -2543,7 +2570,6 @@
             </w:r>
             <w:r>
               <w:rPr>
-                <w:rFonts w:hint="eastAsia"/>
                 <w:noProof/>
                 <w:webHidden/>
               </w:rPr>
@@ -2573,7 +2599,7 @@
               <w:tab w:val="right" w:leader="dot" w:pos="8296"/>
             </w:tabs>
             <w:rPr>
-              <w:rFonts w:cstheme="minorBidi"/>
+              <w:rFonts w:cstheme="minorBidi" w:hint="eastAsia"/>
               <w:noProof/>
               <w:kern w:val="2"/>
               <w:sz w:val="24"/>
@@ -2624,7 +2650,6 @@
             </w:r>
             <w:r>
               <w:rPr>
-                <w:rFonts w:hint="eastAsia"/>
                 <w:noProof/>
                 <w:webHidden/>
               </w:rPr>
@@ -2655,7 +2680,7 @@
               <w:tab w:val="right" w:leader="dot" w:pos="8296"/>
             </w:tabs>
             <w:rPr>
-              <w:rFonts w:cstheme="minorBidi"/>
+              <w:rFonts w:cstheme="minorBidi" w:hint="eastAsia"/>
               <w:noProof/>
               <w:kern w:val="2"/>
               <w:sz w:val="24"/>
@@ -2718,7 +2743,6 @@
             </w:r>
             <w:r>
               <w:rPr>
-                <w:rFonts w:hint="eastAsia"/>
                 <w:noProof/>
                 <w:webHidden/>
               </w:rPr>
@@ -2749,7 +2773,7 @@
               <w:tab w:val="right" w:leader="dot" w:pos="8296"/>
             </w:tabs>
             <w:rPr>
-              <w:rFonts w:cstheme="minorBidi"/>
+              <w:rFonts w:cstheme="minorBidi" w:hint="eastAsia"/>
               <w:noProof/>
               <w:kern w:val="2"/>
               <w:sz w:val="24"/>
@@ -2811,7 +2835,6 @@
             </w:r>
             <w:r>
               <w:rPr>
-                <w:rFonts w:hint="eastAsia"/>
                 <w:noProof/>
                 <w:webHidden/>
               </w:rPr>
@@ -2841,7 +2864,7 @@
               <w:tab w:val="right" w:leader="dot" w:pos="8296"/>
             </w:tabs>
             <w:rPr>
-              <w:rFonts w:cstheme="minorBidi"/>
+              <w:rFonts w:cstheme="minorBidi" w:hint="eastAsia"/>
               <w:noProof/>
               <w:kern w:val="2"/>
               <w:sz w:val="24"/>
@@ -2884,7 +2907,6 @@
             </w:r>
             <w:r>
               <w:rPr>
-                <w:rFonts w:hint="eastAsia"/>
                 <w:noProof/>
                 <w:webHidden/>
               </w:rPr>
@@ -2914,7 +2936,7 @@
               <w:tab w:val="right" w:leader="dot" w:pos="8296"/>
             </w:tabs>
             <w:rPr>
-              <w:rFonts w:cstheme="minorBidi"/>
+              <w:rFonts w:cstheme="minorBidi" w:hint="eastAsia"/>
               <w:noProof/>
               <w:kern w:val="2"/>
               <w:sz w:val="24"/>
@@ -2957,7 +2979,6 @@
             </w:r>
             <w:r>
               <w:rPr>
-                <w:rFonts w:hint="eastAsia"/>
                 <w:noProof/>
                 <w:webHidden/>
               </w:rPr>
@@ -2987,7 +3008,7 @@
               <w:tab w:val="right" w:leader="dot" w:pos="8296"/>
             </w:tabs>
             <w:rPr>
-              <w:rFonts w:cstheme="minorBidi"/>
+              <w:rFonts w:cstheme="minorBidi" w:hint="eastAsia"/>
               <w:noProof/>
               <w:kern w:val="2"/>
               <w:sz w:val="24"/>
@@ -3030,7 +3051,6 @@
             </w:r>
             <w:r>
               <w:rPr>
-                <w:rFonts w:hint="eastAsia"/>
                 <w:noProof/>
                 <w:webHidden/>
               </w:rPr>
@@ -3061,7 +3081,7 @@
               <w:tab w:val="right" w:leader="dot" w:pos="8296"/>
             </w:tabs>
             <w:rPr>
-              <w:rFonts w:cstheme="minorBidi"/>
+              <w:rFonts w:cstheme="minorBidi" w:hint="eastAsia"/>
               <w:noProof/>
               <w:kern w:val="2"/>
               <w:sz w:val="24"/>
@@ -3123,7 +3143,6 @@
             </w:r>
             <w:r>
               <w:rPr>
-                <w:rFonts w:hint="eastAsia"/>
                 <w:noProof/>
                 <w:webHidden/>
               </w:rPr>
@@ -3154,7 +3173,7 @@
               <w:tab w:val="right" w:leader="dot" w:pos="8296"/>
             </w:tabs>
             <w:rPr>
-              <w:rFonts w:cstheme="minorBidi"/>
+              <w:rFonts w:cstheme="minorBidi" w:hint="eastAsia"/>
               <w:noProof/>
               <w:kern w:val="2"/>
               <w:sz w:val="24"/>
@@ -3217,7 +3236,6 @@
             </w:r>
             <w:r>
               <w:rPr>
-                <w:rFonts w:hint="eastAsia"/>
                 <w:noProof/>
                 <w:webHidden/>
               </w:rPr>
@@ -3248,7 +3266,7 @@
               <w:tab w:val="right" w:leader="dot" w:pos="8296"/>
             </w:tabs>
             <w:rPr>
-              <w:rFonts w:cstheme="minorBidi"/>
+              <w:rFonts w:cstheme="minorBidi" w:hint="eastAsia"/>
               <w:noProof/>
               <w:kern w:val="2"/>
               <w:sz w:val="24"/>
@@ -3311,7 +3329,6 @@
             </w:r>
             <w:r>
               <w:rPr>
-                <w:rFonts w:hint="eastAsia"/>
                 <w:noProof/>
                 <w:webHidden/>
               </w:rPr>
@@ -3341,7 +3358,7 @@
               <w:tab w:val="right" w:leader="dot" w:pos="8296"/>
             </w:tabs>
             <w:rPr>
-              <w:rFonts w:cstheme="minorBidi"/>
+              <w:rFonts w:cstheme="minorBidi" w:hint="eastAsia"/>
               <w:noProof/>
               <w:kern w:val="2"/>
               <w:sz w:val="24"/>
@@ -3385,7 +3402,6 @@
             </w:r>
             <w:r>
               <w:rPr>
-                <w:rFonts w:hint="eastAsia"/>
                 <w:noProof/>
                 <w:webHidden/>
               </w:rPr>
@@ -3415,7 +3431,7 @@
               <w:tab w:val="right" w:leader="dot" w:pos="8296"/>
             </w:tabs>
             <w:rPr>
-              <w:rFonts w:cstheme="minorBidi"/>
+              <w:rFonts w:cstheme="minorBidi" w:hint="eastAsia"/>
               <w:noProof/>
               <w:kern w:val="2"/>
               <w:sz w:val="24"/>
@@ -3459,7 +3475,6 @@
             </w:r>
             <w:r>
               <w:rPr>
-                <w:rFonts w:hint="eastAsia"/>
                 <w:noProof/>
                 <w:webHidden/>
               </w:rPr>
@@ -3489,7 +3504,7 @@
               <w:tab w:val="right" w:leader="dot" w:pos="8296"/>
             </w:tabs>
             <w:rPr>
-              <w:rFonts w:cstheme="minorBidi"/>
+              <w:rFonts w:cstheme="minorBidi" w:hint="eastAsia"/>
               <w:noProof/>
               <w:kern w:val="2"/>
               <w:sz w:val="24"/>
@@ -3533,7 +3548,6 @@
             </w:r>
             <w:r>
               <w:rPr>
-                <w:rFonts w:hint="eastAsia"/>
                 <w:noProof/>
                 <w:webHidden/>
               </w:rPr>
@@ -3564,7 +3578,7 @@
               <w:tab w:val="right" w:leader="dot" w:pos="8296"/>
             </w:tabs>
             <w:rPr>
-              <w:rFonts w:cstheme="minorBidi"/>
+              <w:rFonts w:cstheme="minorBidi" w:hint="eastAsia"/>
               <w:noProof/>
               <w:kern w:val="2"/>
               <w:sz w:val="24"/>
@@ -3627,7 +3641,6 @@
             </w:r>
             <w:r>
               <w:rPr>
-                <w:rFonts w:hint="eastAsia"/>
                 <w:noProof/>
                 <w:webHidden/>
               </w:rPr>
@@ -3657,7 +3670,7 @@
               <w:tab w:val="right" w:leader="dot" w:pos="8296"/>
             </w:tabs>
             <w:rPr>
-              <w:rFonts w:cstheme="minorBidi"/>
+              <w:rFonts w:cstheme="minorBidi" w:hint="eastAsia"/>
               <w:noProof/>
               <w:kern w:val="2"/>
               <w:sz w:val="24"/>
@@ -3701,7 +3714,6 @@
             </w:r>
             <w:r>
               <w:rPr>
-                <w:rFonts w:hint="eastAsia"/>
                 <w:noProof/>
                 <w:webHidden/>
               </w:rPr>
@@ -3732,7 +3744,7 @@
               <w:tab w:val="right" w:leader="dot" w:pos="8296"/>
             </w:tabs>
             <w:rPr>
-              <w:rFonts w:cstheme="minorBidi"/>
+              <w:rFonts w:cstheme="minorBidi" w:hint="eastAsia"/>
               <w:noProof/>
               <w:kern w:val="2"/>
               <w:sz w:val="24"/>
@@ -3796,7 +3808,6 @@
             </w:r>
             <w:r>
               <w:rPr>
-                <w:rFonts w:hint="eastAsia"/>
                 <w:noProof/>
                 <w:webHidden/>
               </w:rPr>
@@ -3826,7 +3837,7 @@
               <w:tab w:val="right" w:leader="dot" w:pos="8296"/>
             </w:tabs>
             <w:rPr>
-              <w:rFonts w:cstheme="minorBidi"/>
+              <w:rFonts w:cstheme="minorBidi" w:hint="eastAsia"/>
               <w:noProof/>
               <w:kern w:val="2"/>
               <w:sz w:val="24"/>
@@ -3870,7 +3881,6 @@
             </w:r>
             <w:r>
               <w:rPr>
-                <w:rFonts w:hint="eastAsia"/>
                 <w:noProof/>
                 <w:webHidden/>
               </w:rPr>
@@ -3900,7 +3910,7 @@
               <w:tab w:val="right" w:leader="dot" w:pos="8296"/>
             </w:tabs>
             <w:rPr>
-              <w:rFonts w:cstheme="minorBidi"/>
+              <w:rFonts w:cstheme="minorBidi" w:hint="eastAsia"/>
               <w:noProof/>
               <w:kern w:val="2"/>
               <w:sz w:val="24"/>
@@ -3944,7 +3954,6 @@
             </w:r>
             <w:r>
               <w:rPr>
-                <w:rFonts w:hint="eastAsia"/>
                 <w:noProof/>
                 <w:webHidden/>
               </w:rPr>
@@ -3974,7 +3983,7 @@
               <w:tab w:val="right" w:leader="dot" w:pos="8296"/>
             </w:tabs>
             <w:rPr>
-              <w:rFonts w:cstheme="minorBidi"/>
+              <w:rFonts w:cstheme="minorBidi" w:hint="eastAsia"/>
               <w:noProof/>
               <w:kern w:val="2"/>
               <w:sz w:val="24"/>
@@ -4018,7 +4027,6 @@
             </w:r>
             <w:r>
               <w:rPr>
-                <w:rFonts w:hint="eastAsia"/>
                 <w:noProof/>
                 <w:webHidden/>
               </w:rPr>
@@ -4048,7 +4056,7 @@
               <w:tab w:val="right" w:leader="dot" w:pos="8296"/>
             </w:tabs>
             <w:rPr>
-              <w:rFonts w:cstheme="minorBidi"/>
+              <w:rFonts w:cstheme="minorBidi" w:hint="eastAsia"/>
               <w:noProof/>
               <w:kern w:val="2"/>
               <w:sz w:val="24"/>
@@ -4109,7 +4117,6 @@
             </w:r>
             <w:r>
               <w:rPr>
-                <w:rFonts w:hint="eastAsia"/>
                 <w:noProof/>
                 <w:webHidden/>
               </w:rPr>
@@ -4139,7 +4146,7 @@
               <w:tab w:val="right" w:leader="dot" w:pos="8296"/>
             </w:tabs>
             <w:rPr>
-              <w:rFonts w:cstheme="minorBidi"/>
+              <w:rFonts w:cstheme="minorBidi" w:hint="eastAsia"/>
               <w:noProof/>
               <w:kern w:val="2"/>
               <w:sz w:val="24"/>
@@ -4183,7 +4190,6 @@
             </w:r>
             <w:r>
               <w:rPr>
-                <w:rFonts w:hint="eastAsia"/>
                 <w:noProof/>
                 <w:webHidden/>
               </w:rPr>
@@ -4214,7 +4220,7 @@
               <w:tab w:val="right" w:leader="dot" w:pos="8296"/>
             </w:tabs>
             <w:rPr>
-              <w:rFonts w:cstheme="minorBidi"/>
+              <w:rFonts w:cstheme="minorBidi" w:hint="eastAsia"/>
               <w:noProof/>
               <w:kern w:val="2"/>
               <w:sz w:val="24"/>
@@ -4278,7 +4284,6 @@
             </w:r>
             <w:r>
               <w:rPr>
-                <w:rFonts w:hint="eastAsia"/>
                 <w:noProof/>
                 <w:webHidden/>
               </w:rPr>
@@ -4309,7 +4314,7 @@
               <w:tab w:val="right" w:leader="dot" w:pos="8296"/>
             </w:tabs>
             <w:rPr>
-              <w:rFonts w:cstheme="minorBidi"/>
+              <w:rFonts w:cstheme="minorBidi" w:hint="eastAsia"/>
               <w:noProof/>
               <w:kern w:val="2"/>
               <w:sz w:val="24"/>
@@ -4372,7 +4377,6 @@
             </w:r>
             <w:r>
               <w:rPr>
-                <w:rFonts w:hint="eastAsia"/>
                 <w:noProof/>
                 <w:webHidden/>
               </w:rPr>
@@ -4403,7 +4407,7 @@
               <w:tab w:val="right" w:leader="dot" w:pos="8296"/>
             </w:tabs>
             <w:rPr>
-              <w:rFonts w:cstheme="minorBidi"/>
+              <w:rFonts w:cstheme="minorBidi" w:hint="eastAsia"/>
               <w:noProof/>
               <w:kern w:val="2"/>
               <w:sz w:val="24"/>
@@ -4466,7 +4470,6 @@
             </w:r>
             <w:r>
               <w:rPr>
-                <w:rFonts w:hint="eastAsia"/>
                 <w:noProof/>
                 <w:webHidden/>
               </w:rPr>
@@ -4497,7 +4500,7 @@
               <w:tab w:val="right" w:leader="dot" w:pos="8296"/>
             </w:tabs>
             <w:rPr>
-              <w:rFonts w:cstheme="minorBidi"/>
+              <w:rFonts w:cstheme="minorBidi" w:hint="eastAsia"/>
               <w:noProof/>
               <w:kern w:val="2"/>
               <w:sz w:val="24"/>
@@ -4560,7 +4563,6 @@
             </w:r>
             <w:r>
               <w:rPr>
-                <w:rFonts w:hint="eastAsia"/>
                 <w:noProof/>
                 <w:webHidden/>
               </w:rPr>
@@ -4591,7 +4593,7 @@
               <w:tab w:val="right" w:leader="dot" w:pos="8296"/>
             </w:tabs>
             <w:rPr>
-              <w:rFonts w:cstheme="minorBidi"/>
+              <w:rFonts w:cstheme="minorBidi" w:hint="eastAsia"/>
               <w:noProof/>
               <w:kern w:val="2"/>
               <w:sz w:val="24"/>
@@ -4654,7 +4656,6 @@
             </w:r>
             <w:r>
               <w:rPr>
-                <w:rFonts w:hint="eastAsia"/>
                 <w:noProof/>
                 <w:webHidden/>
               </w:rPr>
@@ -4684,7 +4685,7 @@
               <w:tab w:val="right" w:leader="dot" w:pos="8296"/>
             </w:tabs>
             <w:rPr>
-              <w:rFonts w:cstheme="minorBidi"/>
+              <w:rFonts w:cstheme="minorBidi" w:hint="eastAsia"/>
               <w:noProof/>
               <w:kern w:val="2"/>
               <w:sz w:val="24"/>
@@ -4730,7 +4731,6 @@
             </w:r>
             <w:r>
               <w:rPr>
-                <w:rFonts w:hint="eastAsia"/>
                 <w:noProof/>
                 <w:webHidden/>
               </w:rPr>
@@ -4794,8 +4794,6 @@
         </w:rPr>
         <w:br w:type="page"/>
       </w:r>
-      <w:bookmarkStart w:id="3" w:name="_GoBack"/>
-      <w:bookmarkEnd w:id="3"/>
     </w:p>
     <w:p>
       <w:pPr>
@@ -4873,7 +4871,7 @@
           <w:tab w:val="right" w:leader="dot" w:pos="8296"/>
         </w:tabs>
         <w:rPr>
-          <w:rFonts w:eastAsiaTheme="minorEastAsia" w:cstheme="minorBidi"/>
+          <w:rFonts w:eastAsiaTheme="minorEastAsia" w:cstheme="minorBidi" w:hint="eastAsia"/>
           <w:smallCaps w:val="0"/>
           <w:noProof/>
           <w:kern w:val="2"/>
@@ -4964,7 +4962,6 @@
         </w:r>
         <w:r>
           <w:rPr>
-            <w:rFonts w:hint="eastAsia"/>
             <w:noProof/>
             <w:webHidden/>
             <w:sz w:val="22"/>
@@ -5000,7 +4997,7 @@
           <w:tab w:val="right" w:leader="dot" w:pos="8296"/>
         </w:tabs>
         <w:rPr>
-          <w:rFonts w:eastAsiaTheme="minorEastAsia" w:cstheme="minorBidi"/>
+          <w:rFonts w:eastAsiaTheme="minorEastAsia" w:cstheme="minorBidi" w:hint="eastAsia"/>
           <w:smallCaps w:val="0"/>
           <w:noProof/>
           <w:kern w:val="2"/>
@@ -5091,7 +5088,6 @@
         </w:r>
         <w:r>
           <w:rPr>
-            <w:rFonts w:hint="eastAsia"/>
             <w:noProof/>
             <w:webHidden/>
             <w:sz w:val="22"/>
@@ -5127,7 +5123,7 @@
           <w:tab w:val="right" w:leader="dot" w:pos="8296"/>
         </w:tabs>
         <w:rPr>
-          <w:rFonts w:eastAsiaTheme="minorEastAsia" w:cstheme="minorBidi"/>
+          <w:rFonts w:eastAsiaTheme="minorEastAsia" w:cstheme="minorBidi" w:hint="eastAsia"/>
           <w:smallCaps w:val="0"/>
           <w:noProof/>
           <w:kern w:val="2"/>
@@ -5224,7 +5220,6 @@
         </w:r>
         <w:r>
           <w:rPr>
-            <w:rFonts w:hint="eastAsia"/>
             <w:noProof/>
             <w:webHidden/>
             <w:sz w:val="22"/>
@@ -5260,7 +5255,7 @@
           <w:tab w:val="right" w:leader="dot" w:pos="8296"/>
         </w:tabs>
         <w:rPr>
-          <w:rFonts w:eastAsiaTheme="minorEastAsia" w:cstheme="minorBidi"/>
+          <w:rFonts w:eastAsiaTheme="minorEastAsia" w:cstheme="minorBidi" w:hint="eastAsia"/>
           <w:smallCaps w:val="0"/>
           <w:noProof/>
           <w:kern w:val="2"/>
@@ -5357,7 +5352,6 @@
         </w:r>
         <w:r>
           <w:rPr>
-            <w:rFonts w:hint="eastAsia"/>
             <w:noProof/>
             <w:webHidden/>
             <w:sz w:val="22"/>
@@ -5393,7 +5387,7 @@
           <w:tab w:val="right" w:leader="dot" w:pos="8296"/>
         </w:tabs>
         <w:rPr>
-          <w:rFonts w:eastAsiaTheme="minorEastAsia" w:cstheme="minorBidi"/>
+          <w:rFonts w:eastAsiaTheme="minorEastAsia" w:cstheme="minorBidi" w:hint="eastAsia"/>
           <w:smallCaps w:val="0"/>
           <w:noProof/>
           <w:kern w:val="2"/>
@@ -5505,7 +5499,6 @@
         </w:r>
         <w:r>
           <w:rPr>
-            <w:rFonts w:hint="eastAsia"/>
             <w:noProof/>
             <w:webHidden/>
             <w:sz w:val="22"/>
@@ -5541,7 +5534,7 @@
           <w:tab w:val="right" w:leader="dot" w:pos="8296"/>
         </w:tabs>
         <w:rPr>
-          <w:rFonts w:eastAsiaTheme="minorEastAsia" w:cstheme="minorBidi"/>
+          <w:rFonts w:eastAsiaTheme="minorEastAsia" w:cstheme="minorBidi" w:hint="eastAsia"/>
           <w:smallCaps w:val="0"/>
           <w:noProof/>
           <w:kern w:val="2"/>
@@ -5631,7 +5624,6 @@
         </w:r>
         <w:r>
           <w:rPr>
-            <w:rFonts w:hint="eastAsia"/>
             <w:noProof/>
             <w:webHidden/>
             <w:sz w:val="22"/>
@@ -5698,7 +5690,7 @@
           <w:tab w:val="right" w:leader="dot" w:pos="8296"/>
         </w:tabs>
         <w:rPr>
-          <w:rFonts w:eastAsiaTheme="minorEastAsia" w:cstheme="minorBidi"/>
+          <w:rFonts w:eastAsiaTheme="minorEastAsia" w:cstheme="minorBidi" w:hint="eastAsia"/>
           <w:smallCaps w:val="0"/>
           <w:noProof/>
           <w:kern w:val="2"/>
@@ -5807,7 +5799,6 @@
         </w:r>
         <w:r>
           <w:rPr>
-            <w:rFonts w:hint="eastAsia"/>
             <w:noProof/>
             <w:webHidden/>
             <w:sz w:val="22"/>
@@ -5843,7 +5834,7 @@
           <w:tab w:val="right" w:leader="dot" w:pos="8296"/>
         </w:tabs>
         <w:rPr>
-          <w:rFonts w:eastAsiaTheme="minorEastAsia" w:cstheme="minorBidi"/>
+          <w:rFonts w:eastAsiaTheme="minorEastAsia" w:cstheme="minorBidi" w:hint="eastAsia"/>
           <w:smallCaps w:val="0"/>
           <w:noProof/>
           <w:kern w:val="2"/>
@@ -5920,7 +5911,6 @@
         </w:r>
         <w:r>
           <w:rPr>
-            <w:rFonts w:hint="eastAsia"/>
             <w:noProof/>
             <w:webHidden/>
             <w:sz w:val="22"/>
@@ -5956,7 +5946,7 @@
           <w:tab w:val="right" w:leader="dot" w:pos="8296"/>
         </w:tabs>
         <w:rPr>
-          <w:rFonts w:eastAsiaTheme="minorEastAsia" w:cstheme="minorBidi"/>
+          <w:rFonts w:eastAsiaTheme="minorEastAsia" w:cstheme="minorBidi" w:hint="eastAsia"/>
           <w:smallCaps w:val="0"/>
           <w:noProof/>
           <w:kern w:val="2"/>
@@ -6024,7 +6014,6 @@
         </w:r>
         <w:r>
           <w:rPr>
-            <w:rFonts w:hint="eastAsia"/>
             <w:noProof/>
             <w:webHidden/>
             <w:sz w:val="22"/>
@@ -6060,7 +6049,7 @@
           <w:tab w:val="right" w:leader="dot" w:pos="8296"/>
         </w:tabs>
         <w:rPr>
-          <w:rFonts w:eastAsiaTheme="minorEastAsia" w:cstheme="minorBidi"/>
+          <w:rFonts w:eastAsiaTheme="minorEastAsia" w:cstheme="minorBidi" w:hint="eastAsia"/>
           <w:smallCaps w:val="0"/>
           <w:noProof/>
           <w:kern w:val="2"/>
@@ -6128,7 +6117,6 @@
         </w:r>
         <w:r>
           <w:rPr>
-            <w:rFonts w:hint="eastAsia"/>
             <w:noProof/>
             <w:webHidden/>
             <w:sz w:val="22"/>
@@ -6164,7 +6152,7 @@
           <w:tab w:val="right" w:leader="dot" w:pos="8296"/>
         </w:tabs>
         <w:rPr>
-          <w:rFonts w:eastAsiaTheme="minorEastAsia" w:cstheme="minorBidi"/>
+          <w:rFonts w:eastAsiaTheme="minorEastAsia" w:cstheme="minorBidi" w:hint="eastAsia"/>
           <w:smallCaps w:val="0"/>
           <w:noProof/>
           <w:kern w:val="2"/>
@@ -6232,7 +6220,6 @@
         </w:r>
         <w:r>
           <w:rPr>
-            <w:rFonts w:hint="eastAsia"/>
             <w:noProof/>
             <w:webHidden/>
             <w:sz w:val="22"/>
@@ -6329,13 +6316,23 @@
           <w:lang w:eastAsia="zh-TW"/>
         </w:rPr>
       </w:pPr>
-      <w:r>
-        <w:rPr>
-          <w:rFonts w:hint="eastAsia"/>
-          <w:bCs/>
-          <w:lang w:eastAsia="zh-TW"/>
-        </w:rPr>
-        <w:t>此章將敘述促使本研究產生的動機，以及本研究</w:t>
+      <w:proofErr w:type="gramStart"/>
+      <w:r>
+        <w:rPr>
+          <w:rFonts w:hint="eastAsia"/>
+          <w:bCs/>
+          <w:lang w:eastAsia="zh-TW"/>
+        </w:rPr>
+        <w:t>此章將</w:t>
+      </w:r>
+      <w:proofErr w:type="gramEnd"/>
+      <w:r>
+        <w:rPr>
+          <w:rFonts w:hint="eastAsia"/>
+          <w:bCs/>
+          <w:lang w:eastAsia="zh-TW"/>
+        </w:rPr>
+        <w:t>敘述促使本研究產生的動機，以及本研究</w:t>
       </w:r>
       <w:r>
         <w:rPr>
@@ -7146,6 +7143,7 @@
         </w:rPr>
         <w:t>向量圖是一種基於函數或數學向量所構成之圖形，目前常見的向量圖的檔案格式</w:t>
       </w:r>
+      <w:proofErr w:type="gramStart"/>
       <w:r>
         <w:rPr>
           <w:rFonts w:hint="eastAsia"/>
@@ -7154,14 +7152,26 @@
         </w:rPr>
         <w:t>（</w:t>
       </w:r>
-      <w:r>
-        <w:rPr>
-          <w:rFonts w:hint="eastAsia"/>
-          <w:bCs/>
-          <w:lang w:eastAsia="zh-TW"/>
-        </w:rPr>
-        <w:t>.svg</w:t>
-      </w:r>
+      <w:proofErr w:type="gramEnd"/>
+      <w:r>
+        <w:rPr>
+          <w:rFonts w:hint="eastAsia"/>
+          <w:bCs/>
+          <w:lang w:eastAsia="zh-TW"/>
+        </w:rPr>
+        <w:t>.</w:t>
+      </w:r>
+      <w:proofErr w:type="spellStart"/>
+      <w:r>
+        <w:rPr>
+          <w:rFonts w:hint="eastAsia"/>
+          <w:bCs/>
+          <w:lang w:eastAsia="zh-TW"/>
+        </w:rPr>
+        <w:t>svg</w:t>
+      </w:r>
+      <w:proofErr w:type="spellEnd"/>
+      <w:proofErr w:type="gramStart"/>
       <w:r>
         <w:rPr>
           <w:rFonts w:hint="eastAsia"/>
@@ -7170,6 +7180,7 @@
         </w:rPr>
         <w:t>）</w:t>
       </w:r>
+      <w:proofErr w:type="gramEnd"/>
       <w:r>
         <w:rPr>
           <w:rFonts w:hint="eastAsia"/>
@@ -7239,7 +7250,43 @@
           <w:bCs/>
           <w:lang w:eastAsia="zh-TW"/>
         </w:rPr>
-        <w:t>是付費訂閱制的，該應用程式將向量解讀為線的集合，再將線解讀為點的集合，點分為角點與平滑點二種，分別可做出直線與曲線，對於曲線，大部分繪圖軟體應用的是三次貝茲曲線函數，即</w:t>
+        <w:t>是付費訂閱制的，該應用程式將向量解讀為線的集合，</w:t>
+      </w:r>
+      <w:proofErr w:type="gramStart"/>
+      <w:r>
+        <w:rPr>
+          <w:rFonts w:hint="eastAsia"/>
+          <w:bCs/>
+          <w:lang w:eastAsia="zh-TW"/>
+        </w:rPr>
+        <w:t>再將線解</w:t>
+      </w:r>
+      <w:proofErr w:type="gramEnd"/>
+      <w:r>
+        <w:rPr>
+          <w:rFonts w:hint="eastAsia"/>
+          <w:bCs/>
+          <w:lang w:eastAsia="zh-TW"/>
+        </w:rPr>
+        <w:t>讀為點的集合，點</w:t>
+      </w:r>
+      <w:proofErr w:type="gramStart"/>
+      <w:r>
+        <w:rPr>
+          <w:rFonts w:hint="eastAsia"/>
+          <w:bCs/>
+          <w:lang w:eastAsia="zh-TW"/>
+        </w:rPr>
+        <w:t>分為角點與</w:t>
+      </w:r>
+      <w:proofErr w:type="gramEnd"/>
+      <w:r>
+        <w:rPr>
+          <w:rFonts w:hint="eastAsia"/>
+          <w:bCs/>
+          <w:lang w:eastAsia="zh-TW"/>
+        </w:rPr>
+        <w:t>平滑點二種，分別可做出直線與曲線，對於曲線，大部分繪圖軟體應用的是三次貝茲曲線函數，即</w:t>
       </w:r>
     </w:p>
     <w:p>
@@ -7604,6 +7651,7 @@
         </w:rPr>
         <w:t>目前常見的向量圖的檔案為</w:t>
       </w:r>
+      <w:proofErr w:type="gramStart"/>
       <w:r>
         <w:rPr>
           <w:rFonts w:hint="eastAsia"/>
@@ -7612,14 +7660,26 @@
         </w:rPr>
         <w:t>（</w:t>
       </w:r>
-      <w:r>
-        <w:rPr>
-          <w:rFonts w:hint="eastAsia"/>
-          <w:bCs/>
-          <w:lang w:eastAsia="zh-TW"/>
-        </w:rPr>
-        <w:t>.svg</w:t>
-      </w:r>
+      <w:proofErr w:type="gramEnd"/>
+      <w:r>
+        <w:rPr>
+          <w:rFonts w:hint="eastAsia"/>
+          <w:bCs/>
+          <w:lang w:eastAsia="zh-TW"/>
+        </w:rPr>
+        <w:t>.</w:t>
+      </w:r>
+      <w:proofErr w:type="spellStart"/>
+      <w:r>
+        <w:rPr>
+          <w:rFonts w:hint="eastAsia"/>
+          <w:bCs/>
+          <w:lang w:eastAsia="zh-TW"/>
+        </w:rPr>
+        <w:t>svg</w:t>
+      </w:r>
+      <w:proofErr w:type="spellEnd"/>
+      <w:proofErr w:type="gramStart"/>
       <w:r>
         <w:rPr>
           <w:rFonts w:hint="eastAsia"/>
@@ -7628,6 +7688,7 @@
         </w:rPr>
         <w:t>）</w:t>
       </w:r>
+      <w:proofErr w:type="gramEnd"/>
       <w:r>
         <w:rPr>
           <w:rFonts w:hint="eastAsia"/>
@@ -7685,7 +7746,25 @@
           <w:bCs/>
           <w:lang w:eastAsia="zh-TW"/>
         </w:rPr>
-        <w:t>本段代表宣告一圓心為</w:t>
+        <w:t>本段代表宣告</w:t>
+      </w:r>
+      <w:proofErr w:type="gramStart"/>
+      <w:r>
+        <w:rPr>
+          <w:rFonts w:hint="eastAsia"/>
+          <w:bCs/>
+          <w:lang w:eastAsia="zh-TW"/>
+        </w:rPr>
+        <w:t>一</w:t>
+      </w:r>
+      <w:proofErr w:type="gramEnd"/>
+      <w:r>
+        <w:rPr>
+          <w:rFonts w:hint="eastAsia"/>
+          <w:bCs/>
+          <w:lang w:eastAsia="zh-TW"/>
+        </w:rPr>
+        <w:t>圓心為</w:t>
       </w:r>
       <w:r>
         <w:rPr>
@@ -7823,7 +7902,25 @@
           <w:bCs/>
           <w:lang w:eastAsia="zh-TW"/>
         </w:rPr>
-        <w:t>，其組件之呈現外觀為頂點向量之集合，這種設計相較於點陣圖，儲存更少的資料，視覺上也更加平滑；此外向量圖同樣應用於商標設計上，因大部分商家並不希望自己的商標放大後產生鋸齒的瑕疵，且商標通常不</w:t>
+        <w:t>，</w:t>
+      </w:r>
+      <w:proofErr w:type="gramStart"/>
+      <w:r>
+        <w:rPr>
+          <w:rFonts w:hint="eastAsia"/>
+          <w:bCs/>
+          <w:lang w:eastAsia="zh-TW"/>
+        </w:rPr>
+        <w:t>其組件</w:t>
+      </w:r>
+      <w:proofErr w:type="gramEnd"/>
+      <w:r>
+        <w:rPr>
+          <w:rFonts w:hint="eastAsia"/>
+          <w:bCs/>
+          <w:lang w:eastAsia="zh-TW"/>
+        </w:rPr>
+        <w:t>之呈現外觀為頂點向量之集合，這種設計相較於點陣圖，儲存更少的資料，視覺上也更加平滑；此外向量圖同樣應用於商標設計上，因大部分商家並不希望自己的商標放大後產生鋸齒的瑕疵，且商標通常不</w:t>
       </w:r>
       <w:r>
         <w:rPr>
@@ -7960,7 +8057,27 @@
           <w:lang w:eastAsia="zh-TW"/>
         </w:rPr>
         <w:lastRenderedPageBreak/>
-        <w:t>自創之點構式繪圖邏輯概念</w:t>
+        <w:t>自創之</w:t>
+      </w:r>
+      <w:proofErr w:type="gramStart"/>
+      <w:r>
+        <w:rPr>
+          <w:rFonts w:hint="eastAsia"/>
+          <w:b/>
+          <w:szCs w:val="28"/>
+          <w:lang w:eastAsia="zh-TW"/>
+        </w:rPr>
+        <w:t>點構式</w:t>
+      </w:r>
+      <w:proofErr w:type="gramEnd"/>
+      <w:r>
+        <w:rPr>
+          <w:rFonts w:hint="eastAsia"/>
+          <w:b/>
+          <w:szCs w:val="28"/>
+          <w:lang w:eastAsia="zh-TW"/>
+        </w:rPr>
+        <w:t>繪圖邏輯概念</w:t>
       </w:r>
       <w:bookmarkEnd w:id="12"/>
     </w:p>
@@ -7991,7 +8108,23 @@
           <w:rFonts w:hint="eastAsia"/>
           <w:lang w:eastAsia="zh-TW"/>
         </w:rPr>
-        <w:t>本研究所提出之點構式向量架構的基本組成及基本概念。</w:t>
+        <w:t>本研究所提出之</w:t>
+      </w:r>
+      <w:proofErr w:type="gramStart"/>
+      <w:r>
+        <w:rPr>
+          <w:rFonts w:hint="eastAsia"/>
+          <w:lang w:eastAsia="zh-TW"/>
+        </w:rPr>
+        <w:t>點構式</w:t>
+      </w:r>
+      <w:proofErr w:type="gramEnd"/>
+      <w:r>
+        <w:rPr>
+          <w:rFonts w:hint="eastAsia"/>
+          <w:lang w:eastAsia="zh-TW"/>
+        </w:rPr>
+        <w:t>向量架構的基本組成及基本概念。</w:t>
       </w:r>
     </w:p>
     <w:p>
@@ -8036,13 +8169,23 @@
         </w:rPr>
         <w:t>不同於如今對於面的概念，</w:t>
       </w:r>
-      <w:r>
-        <w:rPr>
-          <w:rFonts w:hint="eastAsia"/>
-          <w:bCs/>
-          <w:lang w:eastAsia="zh-TW"/>
-        </w:rPr>
-        <w:t>點構式向量繪圖邏輯中，物件僅具備以下三種元素：繪製邏輯、點集合、顏色。由繪製邏輯設計外觀與行為，如脫拽、中心點定義、放大縮小之定義、移動定義、與點之關係描述、合法存在條件等等。</w:t>
+      <w:proofErr w:type="gramStart"/>
+      <w:r>
+        <w:rPr>
+          <w:rFonts w:hint="eastAsia"/>
+          <w:bCs/>
+          <w:lang w:eastAsia="zh-TW"/>
+        </w:rPr>
+        <w:t>點構式</w:t>
+      </w:r>
+      <w:proofErr w:type="gramEnd"/>
+      <w:r>
+        <w:rPr>
+          <w:rFonts w:hint="eastAsia"/>
+          <w:bCs/>
+          <w:lang w:eastAsia="zh-TW"/>
+        </w:rPr>
+        <w:t>向量繪圖邏輯中，物件僅具備以下三種元素：繪製邏輯、點集合、顏色。由繪製邏輯設計外觀與行為，如脫拽、中心點定義、放大縮小之定義、移動定義、與點之關係描述、合法存在條件等等。</w:t>
       </w:r>
       <w:r>
         <w:rPr>
@@ -8109,7 +8252,25 @@
           <w:bCs/>
           <w:lang w:eastAsia="zh-TW"/>
         </w:rPr>
-        <w:t>，靜態點的屬性是透過繪製邏輯決定的，它相對物件靜止，因此稱之為靜態點。靜態點可做為中心點、凸包</w:t>
+        <w:t>，靜態點的屬性是透過繪製邏輯決定的，它相對物件靜止，因此稱之為靜態點。靜態點可做為中心點、</w:t>
+      </w:r>
+      <w:proofErr w:type="gramStart"/>
+      <w:r>
+        <w:rPr>
+          <w:rFonts w:hint="eastAsia"/>
+          <w:bCs/>
+          <w:lang w:eastAsia="zh-TW"/>
+        </w:rPr>
+        <w:t>凸</w:t>
+      </w:r>
+      <w:proofErr w:type="gramEnd"/>
+      <w:r>
+        <w:rPr>
+          <w:rFonts w:hint="eastAsia"/>
+          <w:bCs/>
+          <w:lang w:eastAsia="zh-TW"/>
+        </w:rPr>
+        <w:t>包</w:t>
       </w:r>
       <w:r>
         <w:rPr>
@@ -8243,7 +8404,25 @@
           <w:bCs/>
           <w:lang w:eastAsia="zh-TW"/>
         </w:rPr>
-        <w:t>對於初始的中心點定義為所有點集合的重心位置，若一開發者</w:t>
+        <w:t>對於初始的中心點定義為所有點集合的重心位置，若</w:t>
+      </w:r>
+      <w:proofErr w:type="gramStart"/>
+      <w:r>
+        <w:rPr>
+          <w:rFonts w:hint="eastAsia"/>
+          <w:bCs/>
+          <w:lang w:eastAsia="zh-TW"/>
+        </w:rPr>
+        <w:t>一</w:t>
+      </w:r>
+      <w:proofErr w:type="gramEnd"/>
+      <w:r>
+        <w:rPr>
+          <w:rFonts w:hint="eastAsia"/>
+          <w:bCs/>
+          <w:lang w:eastAsia="zh-TW"/>
+        </w:rPr>
+        <w:t>開發者</w:t>
       </w:r>
       <w:r>
         <w:rPr>
@@ -8275,7 +8454,25 @@
           <w:bCs/>
           <w:lang w:eastAsia="zh-TW"/>
         </w:rPr>
-        <w:t>，可引入兩個動態點控制長與寬，以及兩個靜態點，一個做為圓心的快取，一個做為邊界凸包處理的快取，若打算以相機對準物件只需對</w:t>
+        <w:t>，可引入兩個動態點控制長與寬，以及兩個靜態點，一個做為圓心的快取，一個做為邊界</w:t>
+      </w:r>
+      <w:proofErr w:type="gramStart"/>
+      <w:r>
+        <w:rPr>
+          <w:rFonts w:hint="eastAsia"/>
+          <w:bCs/>
+          <w:lang w:eastAsia="zh-TW"/>
+        </w:rPr>
+        <w:t>凸</w:t>
+      </w:r>
+      <w:proofErr w:type="gramEnd"/>
+      <w:r>
+        <w:rPr>
+          <w:rFonts w:hint="eastAsia"/>
+          <w:bCs/>
+          <w:lang w:eastAsia="zh-TW"/>
+        </w:rPr>
+        <w:t>包處理的快取，若打算以相機對準物件只需對</w:t>
       </w:r>
       <w:r>
         <w:rPr>
@@ -8285,13 +8482,23 @@
         </w:rPr>
         <w:t>齊</w:t>
       </w:r>
-      <w:r>
-        <w:rPr>
-          <w:rFonts w:hint="eastAsia"/>
-          <w:bCs/>
-          <w:lang w:eastAsia="zh-TW"/>
-        </w:rPr>
-        <w:t>凸包即可，無須重複計算邊界範圍。</w:t>
+      <w:proofErr w:type="gramStart"/>
+      <w:r>
+        <w:rPr>
+          <w:rFonts w:hint="eastAsia"/>
+          <w:bCs/>
+          <w:lang w:eastAsia="zh-TW"/>
+        </w:rPr>
+        <w:t>凸</w:t>
+      </w:r>
+      <w:proofErr w:type="gramEnd"/>
+      <w:r>
+        <w:rPr>
+          <w:rFonts w:hint="eastAsia"/>
+          <w:bCs/>
+          <w:lang w:eastAsia="zh-TW"/>
+        </w:rPr>
+        <w:t>包即可，無須重複計算邊界範圍。</w:t>
       </w:r>
     </w:p>
     <w:p>
@@ -8444,7 +8651,23 @@
           <w:rFonts w:hint="eastAsia"/>
           <w:lang w:eastAsia="zh-TW"/>
         </w:rPr>
-        <w:t>基於點構式架構所研製之專案程式，並講解其操作設計、檔案格式協定及其他功能。</w:t>
+        <w:t>基於</w:t>
+      </w:r>
+      <w:proofErr w:type="gramStart"/>
+      <w:r>
+        <w:rPr>
+          <w:rFonts w:hint="eastAsia"/>
+          <w:lang w:eastAsia="zh-TW"/>
+        </w:rPr>
+        <w:t>點構式</w:t>
+      </w:r>
+      <w:proofErr w:type="gramEnd"/>
+      <w:r>
+        <w:rPr>
+          <w:rFonts w:hint="eastAsia"/>
+          <w:lang w:eastAsia="zh-TW"/>
+        </w:rPr>
+        <w:t>架構所研製之專案程式，並講解其操作設計、檔案格式協定及其他功能。</w:t>
       </w:r>
     </w:p>
     <w:p>
@@ -8500,7 +8723,25 @@
           <w:bCs/>
           <w:lang w:eastAsia="zh-TW"/>
         </w:rPr>
-        <w:t>繪圖工具、引用點構式向量繪圖概念的邏輯，程式名為</w:t>
+        <w:t>繪圖工具、引用</w:t>
+      </w:r>
+      <w:proofErr w:type="gramStart"/>
+      <w:r>
+        <w:rPr>
+          <w:rFonts w:hint="eastAsia"/>
+          <w:bCs/>
+          <w:lang w:eastAsia="zh-TW"/>
+        </w:rPr>
+        <w:t>點構式</w:t>
+      </w:r>
+      <w:proofErr w:type="gramEnd"/>
+      <w:r>
+        <w:rPr>
+          <w:rFonts w:hint="eastAsia"/>
+          <w:bCs/>
+          <w:lang w:eastAsia="zh-TW"/>
+        </w:rPr>
+        <w:t>向量繪圖概念的邏輯，程式名為</w:t>
       </w:r>
       <w:r>
         <w:rPr>
@@ -8591,6 +8832,7 @@
                 <w:lang w:eastAsia="zh-TW"/>
               </w:rPr>
             </w:pPr>
+            <w:proofErr w:type="spellStart"/>
             <w:r>
               <w:rPr>
                 <w:bCs/>
@@ -8600,6 +8842,7 @@
               </w:rPr>
               <w:t>ctrl+C</w:t>
             </w:r>
+            <w:proofErr w:type="spellEnd"/>
           </w:p>
         </w:tc>
         <w:tc>
@@ -8811,6 +9054,7 @@
                 <w:lang w:eastAsia="zh-TW"/>
               </w:rPr>
             </w:pPr>
+            <w:proofErr w:type="spellStart"/>
             <w:r>
               <w:rPr>
                 <w:bCs/>
@@ -8820,6 +9064,7 @@
               </w:rPr>
               <w:t>ctrl+Z</w:t>
             </w:r>
+            <w:proofErr w:type="spellEnd"/>
           </w:p>
         </w:tc>
         <w:tc>
@@ -8866,6 +9111,7 @@
                 <w:lang w:eastAsia="zh-TW"/>
               </w:rPr>
             </w:pPr>
+            <w:proofErr w:type="spellStart"/>
             <w:r>
               <w:rPr>
                 <w:bCs/>
@@ -8875,6 +9121,7 @@
               </w:rPr>
               <w:t>ctrl+Y</w:t>
             </w:r>
+            <w:proofErr w:type="spellEnd"/>
           </w:p>
         </w:tc>
         <w:tc>
@@ -8921,6 +9168,7 @@
                 <w:lang w:eastAsia="zh-TW"/>
               </w:rPr>
             </w:pPr>
+            <w:proofErr w:type="spellStart"/>
             <w:r>
               <w:rPr>
                 <w:bCs/>
@@ -8930,6 +9178,7 @@
               </w:rPr>
               <w:t>ctrl+S</w:t>
             </w:r>
+            <w:proofErr w:type="spellEnd"/>
           </w:p>
         </w:tc>
         <w:tc>
@@ -8976,6 +9225,7 @@
                 <w:lang w:eastAsia="zh-TW"/>
               </w:rPr>
             </w:pPr>
+            <w:proofErr w:type="spellStart"/>
             <w:r>
               <w:rPr>
                 <w:bCs/>
@@ -8985,6 +9235,7 @@
               </w:rPr>
               <w:t>ctrl+A</w:t>
             </w:r>
+            <w:proofErr w:type="spellEnd"/>
           </w:p>
         </w:tc>
         <w:tc>
@@ -9320,6 +9571,7 @@
               </w:rPr>
               <w:t>讀取自訂義的檔案格式</w:t>
             </w:r>
+            <w:proofErr w:type="gramStart"/>
             <w:r>
               <w:rPr>
                 <w:rFonts w:hint="eastAsia"/>
@@ -9330,6 +9582,7 @@
               </w:rPr>
               <w:t>（</w:t>
             </w:r>
+            <w:proofErr w:type="gramEnd"/>
             <w:r>
               <w:rPr>
                 <w:rFonts w:hint="eastAsia"/>
@@ -9338,8 +9591,9 @@
                 <w:szCs w:val="24"/>
                 <w:lang w:eastAsia="zh-TW"/>
               </w:rPr>
-              <w:t>.vecf</w:t>
-            </w:r>
+              <w:t>.</w:t>
+            </w:r>
+            <w:proofErr w:type="spellStart"/>
             <w:r>
               <w:rPr>
                 <w:rFonts w:hint="eastAsia"/>
@@ -9348,8 +9602,21 @@
                 <w:szCs w:val="24"/>
                 <w:lang w:eastAsia="zh-TW"/>
               </w:rPr>
+              <w:t>vecf</w:t>
+            </w:r>
+            <w:proofErr w:type="spellEnd"/>
+            <w:proofErr w:type="gramStart"/>
+            <w:r>
+              <w:rPr>
+                <w:rFonts w:hint="eastAsia"/>
+                <w:bCs/>
+                <w:sz w:val="24"/>
+                <w:szCs w:val="24"/>
+                <w:lang w:eastAsia="zh-TW"/>
+              </w:rPr>
               <w:t>）</w:t>
             </w:r>
+            <w:proofErr w:type="gramEnd"/>
           </w:p>
         </w:tc>
       </w:tr>
@@ -9404,7 +9671,29 @@
                 <w:szCs w:val="24"/>
                 <w:lang w:eastAsia="zh-TW"/>
               </w:rPr>
-              <w:t>圖層管理器，可滑鼠托拽更蓋物件的圖層順序，可滑鼠托拽邊界改變布局</w:t>
+              <w:t>圖層管理器，可滑鼠</w:t>
+            </w:r>
+            <w:proofErr w:type="gramStart"/>
+            <w:r>
+              <w:rPr>
+                <w:rFonts w:hint="eastAsia"/>
+                <w:bCs/>
+                <w:sz w:val="24"/>
+                <w:szCs w:val="24"/>
+                <w:lang w:eastAsia="zh-TW"/>
+              </w:rPr>
+              <w:t>托拽更蓋</w:t>
+            </w:r>
+            <w:proofErr w:type="gramEnd"/>
+            <w:r>
+              <w:rPr>
+                <w:rFonts w:hint="eastAsia"/>
+                <w:bCs/>
+                <w:sz w:val="24"/>
+                <w:szCs w:val="24"/>
+                <w:lang w:eastAsia="zh-TW"/>
+              </w:rPr>
+              <w:t>物件的圖層順序，可滑鼠托拽邊界改變布局</w:t>
             </w:r>
           </w:p>
         </w:tc>
@@ -9464,8 +9753,9 @@
                 <w:szCs w:val="24"/>
                 <w:lang w:eastAsia="zh-TW"/>
               </w:rPr>
-              <w:t>工具列，可生成出預設圖案，以及群組、解散群組、生成多邊形、多段線、貝茲曲線</w:t>
-            </w:r>
+              <w:t>工具列，可生成出預設圖案，以及群組、解散群組、生成多邊形、</w:t>
+            </w:r>
+            <w:proofErr w:type="gramStart"/>
             <w:r>
               <w:rPr>
                 <w:rFonts w:hint="eastAsia"/>
@@ -9474,8 +9764,9 @@
                 <w:szCs w:val="24"/>
                 <w:lang w:eastAsia="zh-TW"/>
               </w:rPr>
-              <w:t>等</w:t>
-            </w:r>
+              <w:t>多段線</w:t>
+            </w:r>
+            <w:proofErr w:type="gramEnd"/>
             <w:r>
               <w:rPr>
                 <w:rFonts w:hint="eastAsia"/>
@@ -9484,6 +9775,26 @@
                 <w:szCs w:val="24"/>
                 <w:lang w:eastAsia="zh-TW"/>
               </w:rPr>
+              <w:t>、貝茲曲線</w:t>
+            </w:r>
+            <w:r>
+              <w:rPr>
+                <w:rFonts w:hint="eastAsia"/>
+                <w:bCs/>
+                <w:sz w:val="24"/>
+                <w:szCs w:val="24"/>
+                <w:lang w:eastAsia="zh-TW"/>
+              </w:rPr>
+              <w:t>等</w:t>
+            </w:r>
+            <w:r>
+              <w:rPr>
+                <w:rFonts w:hint="eastAsia"/>
+                <w:bCs/>
+                <w:sz w:val="24"/>
+                <w:szCs w:val="24"/>
+                <w:lang w:eastAsia="zh-TW"/>
+              </w:rPr>
               <w:t>，可滑鼠托拽邊界改變布局</w:t>
             </w:r>
           </w:p>
@@ -9595,8 +9906,17 @@
           <w:rFonts w:hint="eastAsia"/>
           <w:lang w:eastAsia="zh-TW"/>
         </w:rPr>
-        <w:t>.vecf</w:t>
-      </w:r>
+        <w:t>.</w:t>
+      </w:r>
+      <w:proofErr w:type="spellStart"/>
+      <w:r>
+        <w:rPr>
+          <w:rFonts w:hint="eastAsia"/>
+          <w:lang w:eastAsia="zh-TW"/>
+        </w:rPr>
+        <w:t>vecf</w:t>
+      </w:r>
+      <w:proofErr w:type="spellEnd"/>
       <w:r>
         <w:rPr>
           <w:rFonts w:hint="eastAsia"/>
@@ -9637,6 +9957,7 @@
         </w:rPr>
         <w:t>[</w:t>
       </w:r>
+      <w:proofErr w:type="spellStart"/>
       <w:r>
         <w:rPr>
           <w:lang w:eastAsia="zh-TW"/>
@@ -9650,6 +9971,7 @@
         </w:rPr>
         <w:t>ype_name</w:t>
       </w:r>
+      <w:proofErr w:type="spellEnd"/>
       <w:r>
         <w:rPr>
           <w:rFonts w:hint="eastAsia"/>
@@ -9878,7 +10200,15 @@
           <w:rFonts w:hint="eastAsia"/>
           <w:lang w:eastAsia="zh-TW"/>
         </w:rPr>
-        <w:t>，每一個數據之間使用空白間隔。</w:t>
+        <w:t>，每一個數據之間使用空白間隔</w:t>
+      </w:r>
+      <w:proofErr w:type="gramStart"/>
+      <w:r>
+        <w:rPr>
+          <w:rFonts w:hint="eastAsia"/>
+          <w:lang w:eastAsia="zh-TW"/>
+        </w:rPr>
+        <w:t>。</w:t>
       </w:r>
       <w:r>
         <w:rPr>
@@ -9887,6 +10217,7 @@
         </w:rPr>
         <w:t>[</w:t>
       </w:r>
+      <w:proofErr w:type="gramEnd"/>
       <w:r>
         <w:rPr>
           <w:rFonts w:hint="eastAsia"/>
@@ -10220,8 +10551,9 @@
           <w:rFonts w:hint="eastAsia"/>
           <w:lang w:eastAsia="zh-TW"/>
         </w:rPr>
-        <w:t>未預先安裝</w:t>
-      </w:r>
+        <w:t>未預先</w:t>
+      </w:r>
+      <w:proofErr w:type="gramStart"/>
       <w:r>
         <w:rPr>
           <w:rFonts w:hint="eastAsia"/>
@@ -10229,6 +10561,14 @@
         </w:rPr>
         <w:t>安裝</w:t>
       </w:r>
+      <w:r>
+        <w:rPr>
+          <w:rFonts w:hint="eastAsia"/>
+          <w:lang w:eastAsia="zh-TW"/>
+        </w:rPr>
+        <w:t>安裝</w:t>
+      </w:r>
+      <w:proofErr w:type="gramEnd"/>
       <w:r>
         <w:rPr>
           <w:rFonts w:hint="eastAsia"/>
@@ -10399,14 +10739,30 @@
           <w:rFonts w:hint="eastAsia"/>
           <w:lang w:eastAsia="zh-TW"/>
         </w:rPr>
-        <w:t>形式</w:t>
-      </w:r>
-      <w:r>
-        <w:rPr>
-          <w:rFonts w:hint="eastAsia"/>
-          <w:lang w:eastAsia="zh-TW"/>
-        </w:rPr>
-        <w:t>與點構式向量結構比對，並分析兩者差異及現有架構之優缺點。</w:t>
+        <w:t>形</w:t>
+      </w:r>
+      <w:proofErr w:type="gramStart"/>
+      <w:r>
+        <w:rPr>
+          <w:rFonts w:hint="eastAsia"/>
+          <w:lang w:eastAsia="zh-TW"/>
+        </w:rPr>
+        <w:t>式</w:t>
+      </w:r>
+      <w:r>
+        <w:rPr>
+          <w:rFonts w:hint="eastAsia"/>
+          <w:lang w:eastAsia="zh-TW"/>
+        </w:rPr>
+        <w:t>與點構式</w:t>
+      </w:r>
+      <w:proofErr w:type="gramEnd"/>
+      <w:r>
+        <w:rPr>
+          <w:rFonts w:hint="eastAsia"/>
+          <w:lang w:eastAsia="zh-TW"/>
+        </w:rPr>
+        <w:t>向量結構比對，並分析兩者差異及現有架構之優缺點。</w:t>
       </w:r>
     </w:p>
     <w:p>
@@ -10476,25 +10832,50 @@
         </w:rPr>
         <w:t>是一種藝術形式，主要指</w:t>
       </w:r>
-      <w:hyperlink r:id="rId9" w:tooltip="視覺藝術" w:history="1">
-        <w:r>
-          <w:rPr>
-            <w:rStyle w:val="af1"/>
-            <w:color w:val="000000" w:themeColor="text1"/>
-            <w:u w:val="none"/>
-            <w:lang w:eastAsia="zh-TW"/>
-          </w:rPr>
-          <w:t>視覺藝術</w:t>
-        </w:r>
-      </w:hyperlink>
-      <w:r>
-        <w:rPr>
+      <w:r>
+        <w:fldChar w:fldCharType="begin"/>
+      </w:r>
+      <w:r>
+        <w:instrText xml:space="preserve"> HYPERLINK "https://en.wikipedia.org/wiki/V</w:instrText>
+      </w:r>
+      <w:r>
+        <w:instrText>isual_art" \o "</w:instrText>
+      </w:r>
+      <w:r>
+        <w:instrText>視覺藝術</w:instrText>
+      </w:r>
+      <w:r>
+        <w:instrText xml:space="preserve">" </w:instrText>
+      </w:r>
+      <w:r>
+        <w:fldChar w:fldCharType="separate"/>
+      </w:r>
+      <w:r>
+        <w:rPr>
+          <w:rStyle w:val="af1"/>
           <w:color w:val="000000" w:themeColor="text1"/>
+          <w:u w:val="none"/>
+          <w:lang w:eastAsia="zh-TW"/>
+        </w:rPr>
+        <w:t>視覺藝術</w:t>
+      </w:r>
+      <w:r>
+        <w:rPr>
+          <w:rStyle w:val="af1"/>
+          <w:color w:val="000000" w:themeColor="text1"/>
+          <w:u w:val="none"/>
+          <w:lang w:eastAsia="zh-TW"/>
+        </w:rPr>
+        <w:fldChar w:fldCharType="end"/>
+      </w:r>
+      <w:r>
+        <w:rPr>
+          <w:color w:val="000000" w:themeColor="text1"/>
           <w:lang w:eastAsia="zh-TW"/>
         </w:rPr>
         <w:t>，其設計由</w:t>
       </w:r>
-      <w:hyperlink r:id="rId10" w:tooltip="演算法" w:history="1">
+      <w:hyperlink r:id="rId9" w:tooltip="演算法" w:history="1">
         <w:r>
           <w:rPr>
             <w:rStyle w:val="af1"/>
@@ -10512,7 +10893,7 @@
         </w:rPr>
         <w:t>生成。演算法藝術家有時也被稱為演算法學家。演算法藝術的創作形式包括數位繪畫和</w:t>
       </w:r>
-      <w:hyperlink r:id="rId11" w:tooltip="雕塑" w:history="1">
+      <w:hyperlink r:id="rId10" w:tooltip="雕塑" w:history="1">
         <w:r>
           <w:rPr>
             <w:rStyle w:val="af1"/>
@@ -10530,7 +10911,7 @@
         </w:rPr>
         <w:t>、</w:t>
       </w:r>
-      <w:hyperlink r:id="rId12" w:tooltip="互動式裝置" w:history="1">
+      <w:hyperlink r:id="rId11" w:tooltip="互動式裝置" w:history="1">
         <w:r>
           <w:rPr>
             <w:rStyle w:val="af1"/>
@@ -10548,7 +10929,7 @@
         </w:rPr>
         <w:t>和</w:t>
       </w:r>
-      <w:hyperlink r:id="rId13" w:tooltip="音樂創作" w:history="1">
+      <w:hyperlink r:id="rId12" w:tooltip="音樂創作" w:history="1">
         <w:r>
           <w:rPr>
             <w:rStyle w:val="af1"/>
@@ -10619,7 +11000,23 @@
           <w:rFonts w:hint="eastAsia"/>
           <w:lang w:eastAsia="zh-TW"/>
         </w:rPr>
-        <w:t>不同於經典向量圖結構，演算法藝術之物件最基本單元為演算法，類似於點構式架構的繪製方法，</w:t>
+        <w:t>不同於經典向量圖結構，演算法藝術之物件最基本單元為演算法，類似於</w:t>
+      </w:r>
+      <w:proofErr w:type="gramStart"/>
+      <w:r>
+        <w:rPr>
+          <w:rFonts w:hint="eastAsia"/>
+          <w:lang w:eastAsia="zh-TW"/>
+        </w:rPr>
+        <w:t>點構式</w:t>
+      </w:r>
+      <w:proofErr w:type="gramEnd"/>
+      <w:r>
+        <w:rPr>
+          <w:rFonts w:hint="eastAsia"/>
+          <w:lang w:eastAsia="zh-TW"/>
+        </w:rPr>
+        <w:t>架構的繪製方法，</w:t>
       </w:r>
       <w:r>
         <w:rPr>
@@ -10633,7 +11030,23 @@
           <w:rFonts w:hint="eastAsia"/>
           <w:lang w:eastAsia="zh-TW"/>
         </w:rPr>
-        <w:t>可讀性與維護性差，對人類設計者來說，算法生成的結果難以逐點理解和手動調整。</w:t>
+        <w:t>可讀性與</w:t>
+      </w:r>
+      <w:proofErr w:type="gramStart"/>
+      <w:r>
+        <w:rPr>
+          <w:rFonts w:hint="eastAsia"/>
+          <w:lang w:eastAsia="zh-TW"/>
+        </w:rPr>
+        <w:t>維護性差</w:t>
+      </w:r>
+      <w:proofErr w:type="gramEnd"/>
+      <w:r>
+        <w:rPr>
+          <w:rFonts w:hint="eastAsia"/>
+          <w:lang w:eastAsia="zh-TW"/>
+        </w:rPr>
+        <w:t>，對人類設計者來說，算法生成的結果難以逐點理解和手動調整。</w:t>
       </w:r>
     </w:p>
     <w:p>
@@ -10647,19 +11060,60 @@
           <w:lang w:eastAsia="zh-TW"/>
         </w:rPr>
       </w:pPr>
-      <w:r>
-        <w:rPr>
-          <w:rFonts w:hint="eastAsia"/>
-          <w:lang w:eastAsia="zh-TW"/>
-        </w:rPr>
-        <w:t>點構式向量架構藉由靜態點與動態點的概念，彌補了演算法藝術的維護性問題，</w:t>
-      </w:r>
-      <w:r>
-        <w:rPr>
-          <w:rFonts w:hint="eastAsia"/>
-          <w:lang w:eastAsia="zh-TW"/>
-        </w:rPr>
-        <w:t>每個點都是獨立物件，有明確的座標與繪製方法，設計者可以直接查看和理解每個點的屬性。</w:t>
+      <w:proofErr w:type="gramStart"/>
+      <w:r>
+        <w:rPr>
+          <w:rFonts w:hint="eastAsia"/>
+          <w:lang w:eastAsia="zh-TW"/>
+        </w:rPr>
+        <w:t>點構式</w:t>
+      </w:r>
+      <w:proofErr w:type="gramEnd"/>
+      <w:r>
+        <w:rPr>
+          <w:rFonts w:hint="eastAsia"/>
+          <w:lang w:eastAsia="zh-TW"/>
+        </w:rPr>
+        <w:t>向量架構藉由靜態點與動態點的概念，彌補了演算法藝術的維護性問題，</w:t>
+      </w:r>
+      <w:r>
+        <w:rPr>
+          <w:rFonts w:hint="eastAsia"/>
+          <w:lang w:eastAsia="zh-TW"/>
+        </w:rPr>
+        <w:t>每</w:t>
+      </w:r>
+      <w:proofErr w:type="gramStart"/>
+      <w:r>
+        <w:rPr>
+          <w:rFonts w:hint="eastAsia"/>
+          <w:lang w:eastAsia="zh-TW"/>
+        </w:rPr>
+        <w:t>個</w:t>
+      </w:r>
+      <w:proofErr w:type="gramEnd"/>
+      <w:r>
+        <w:rPr>
+          <w:rFonts w:hint="eastAsia"/>
+          <w:lang w:eastAsia="zh-TW"/>
+        </w:rPr>
+        <w:t>點都是獨立物件，有明確的座標與繪製方法，設計者可以直接查看和理解每</w:t>
+      </w:r>
+      <w:proofErr w:type="gramStart"/>
+      <w:r>
+        <w:rPr>
+          <w:rFonts w:hint="eastAsia"/>
+          <w:lang w:eastAsia="zh-TW"/>
+        </w:rPr>
+        <w:t>個</w:t>
+      </w:r>
+      <w:proofErr w:type="gramEnd"/>
+      <w:r>
+        <w:rPr>
+          <w:rFonts w:hint="eastAsia"/>
+          <w:lang w:eastAsia="zh-TW"/>
+        </w:rPr>
+        <w:t>點的屬性。</w:t>
       </w:r>
     </w:p>
     <w:p>
@@ -10678,7 +11132,23 @@
           <w:rFonts w:hint="eastAsia"/>
           <w:lang w:eastAsia="zh-TW"/>
         </w:rPr>
-        <w:t>綜上所述，本研究以演算法藝術與向量繪圖理論為基礎，提出點構式繪圖架構，以下章節將近一步說明其設計與實作。</w:t>
+        <w:t>綜上所述，本研究以演算法藝術與向量繪圖理論為基礎，提出</w:t>
+      </w:r>
+      <w:proofErr w:type="gramStart"/>
+      <w:r>
+        <w:rPr>
+          <w:rFonts w:hint="eastAsia"/>
+          <w:lang w:eastAsia="zh-TW"/>
+        </w:rPr>
+        <w:t>點構式</w:t>
+      </w:r>
+      <w:proofErr w:type="gramEnd"/>
+      <w:r>
+        <w:rPr>
+          <w:rFonts w:hint="eastAsia"/>
+          <w:lang w:eastAsia="zh-TW"/>
+        </w:rPr>
+        <w:t>繪圖架構，以下章節將近一步說明其設計與實作。</w:t>
       </w:r>
       <w:r>
         <w:rPr>
@@ -10836,7 +11306,25 @@
           <w:bCs/>
           <w:lang w:eastAsia="zh-TW"/>
         </w:rPr>
-        <w:t>開發出基於點構式向量繪圖系統之應用程式，</w:t>
+        <w:t>開發出基於</w:t>
+      </w:r>
+      <w:proofErr w:type="gramStart"/>
+      <w:r>
+        <w:rPr>
+          <w:rFonts w:hint="eastAsia"/>
+          <w:bCs/>
+          <w:lang w:eastAsia="zh-TW"/>
+        </w:rPr>
+        <w:t>點構式</w:t>
+      </w:r>
+      <w:proofErr w:type="gramEnd"/>
+      <w:r>
+        <w:rPr>
+          <w:rFonts w:hint="eastAsia"/>
+          <w:bCs/>
+          <w:lang w:eastAsia="zh-TW"/>
+        </w:rPr>
+        <w:t>向量繪圖系統之應用程式，</w:t>
       </w:r>
       <w:r>
         <w:rPr>
@@ -10885,6 +11373,7 @@
         </w:rPr>
         <w:t>、</w:t>
       </w:r>
+      <w:proofErr w:type="spellStart"/>
       <w:r>
         <w:rPr>
           <w:rFonts w:hint="eastAsia"/>
@@ -10893,6 +11382,7 @@
         </w:rPr>
         <w:t>github</w:t>
       </w:r>
+      <w:proofErr w:type="spellEnd"/>
       <w:r>
         <w:rPr>
           <w:rFonts w:hint="eastAsia"/>
@@ -10901,6 +11391,7 @@
         </w:rPr>
         <w:t>、</w:t>
       </w:r>
+      <w:proofErr w:type="spellStart"/>
       <w:r>
         <w:rPr>
           <w:rFonts w:hint="eastAsia"/>
@@ -10909,6 +11400,7 @@
         </w:rPr>
         <w:t>hackMD</w:t>
       </w:r>
+      <w:proofErr w:type="spellEnd"/>
       <w:r>
         <w:rPr>
           <w:rFonts w:hint="eastAsia"/>
@@ -10917,13 +11409,23 @@
         </w:rPr>
         <w:t>、</w:t>
       </w:r>
-      <w:r>
-        <w:rPr>
-          <w:rFonts w:hint="eastAsia"/>
-          <w:bCs/>
-          <w:lang w:eastAsia="zh-TW"/>
-        </w:rPr>
-        <w:t>Inno setup</w:t>
+      <w:proofErr w:type="spellStart"/>
+      <w:r>
+        <w:rPr>
+          <w:rFonts w:hint="eastAsia"/>
+          <w:bCs/>
+          <w:lang w:eastAsia="zh-TW"/>
+        </w:rPr>
+        <w:t>Inno</w:t>
+      </w:r>
+      <w:proofErr w:type="spellEnd"/>
+      <w:r>
+        <w:rPr>
+          <w:rFonts w:hint="eastAsia"/>
+          <w:bCs/>
+          <w:lang w:eastAsia="zh-TW"/>
+        </w:rPr>
+        <w:t xml:space="preserve"> setup</w:t>
       </w:r>
       <w:r>
         <w:rPr>
@@ -11156,6 +11658,7 @@
         </w:rPr>
         <w:t>省略一些步驟的</w:t>
       </w:r>
+      <w:proofErr w:type="spellStart"/>
       <w:r>
         <w:rPr>
           <w:rFonts w:hint="eastAsia"/>
@@ -11164,6 +11667,7 @@
         </w:rPr>
         <w:t>cmd</w:t>
       </w:r>
+      <w:proofErr w:type="spellEnd"/>
       <w:r>
         <w:rPr>
           <w:rFonts w:hint="eastAsia"/>
@@ -11267,8 +11771,18 @@
           <w:bCs/>
           <w:lang w:eastAsia="zh-TW"/>
         </w:rPr>
-        <w:t>.iso</w:t>
-      </w:r>
+        <w:t>.</w:t>
+      </w:r>
+      <w:proofErr w:type="spellStart"/>
+      <w:r>
+        <w:rPr>
+          <w:rFonts w:hint="eastAsia"/>
+          <w:bCs/>
+          <w:lang w:eastAsia="zh-TW"/>
+        </w:rPr>
+        <w:t>iso</w:t>
+      </w:r>
+      <w:proofErr w:type="spellEnd"/>
       <w:r>
         <w:rPr>
           <w:rFonts w:hint="eastAsia"/>
@@ -11293,6 +11807,7 @@
         </w:rPr>
         <w:t>提供了一個方便的多系統支援管道。由於</w:t>
       </w:r>
+      <w:proofErr w:type="spellStart"/>
       <w:r>
         <w:rPr>
           <w:rFonts w:hint="eastAsia"/>
@@ -11301,6 +11816,7 @@
         </w:rPr>
         <w:t>macOS</w:t>
       </w:r>
+      <w:proofErr w:type="spellEnd"/>
       <w:r>
         <w:rPr>
           <w:rFonts w:hint="eastAsia"/>
@@ -11365,6 +11881,7 @@
         </w:rPr>
         <w:t>裝置使用</w:t>
       </w:r>
+      <w:proofErr w:type="spellStart"/>
       <w:r>
         <w:rPr>
           <w:rFonts w:hint="eastAsia"/>
@@ -11373,6 +11890,7 @@
         </w:rPr>
         <w:t>macOS</w:t>
       </w:r>
+      <w:proofErr w:type="spellEnd"/>
       <w:r>
         <w:rPr>
           <w:rFonts w:hint="eastAsia"/>
@@ -11381,6 +11899,7 @@
         </w:rPr>
         <w:t>，因此本研究不支援</w:t>
       </w:r>
+      <w:proofErr w:type="spellStart"/>
       <w:r>
         <w:rPr>
           <w:bCs/>
@@ -11396,6 +11915,7 @@
         </w:rPr>
         <w:t>acOS</w:t>
       </w:r>
+      <w:proofErr w:type="spellEnd"/>
       <w:r>
         <w:rPr>
           <w:rFonts w:hint="eastAsia"/>
@@ -11413,6 +11933,7 @@
         </w:rPr>
       </w:pPr>
       <w:bookmarkStart w:id="30" w:name="_Toc213970099"/>
+      <w:proofErr w:type="spellStart"/>
       <w:r>
         <w:rPr>
           <w:lang w:eastAsia="zh-TW"/>
@@ -11427,6 +11948,7 @@
         <w:t>ithub</w:t>
       </w:r>
       <w:bookmarkEnd w:id="30"/>
+      <w:proofErr w:type="spellEnd"/>
     </w:p>
     <w:p>
       <w:pPr>
@@ -11444,6 +11966,7 @@
         </w:rPr>
         <w:tab/>
       </w:r>
+      <w:proofErr w:type="spellStart"/>
       <w:r>
         <w:rPr>
           <w:bCs/>
@@ -11459,13 +11982,32 @@
         </w:rPr>
         <w:t>ithub</w:t>
       </w:r>
-      <w:r>
-        <w:rPr>
-          <w:rFonts w:hint="eastAsia"/>
-          <w:bCs/>
-          <w:lang w:eastAsia="zh-TW"/>
-        </w:rPr>
-        <w:t>是一個專案版本控制的系統，以專案櫃為根基，並支援多人上</w:t>
+      <w:proofErr w:type="spellEnd"/>
+      <w:r>
+        <w:rPr>
+          <w:rFonts w:hint="eastAsia"/>
+          <w:bCs/>
+          <w:lang w:eastAsia="zh-TW"/>
+        </w:rPr>
+        <w:t>是一個專案版本控制的系統，以</w:t>
+      </w:r>
+      <w:proofErr w:type="gramStart"/>
+      <w:r>
+        <w:rPr>
+          <w:rFonts w:hint="eastAsia"/>
+          <w:bCs/>
+          <w:lang w:eastAsia="zh-TW"/>
+        </w:rPr>
+        <w:t>專案櫃為根基</w:t>
+      </w:r>
+      <w:proofErr w:type="gramEnd"/>
+      <w:r>
+        <w:rPr>
+          <w:rFonts w:hint="eastAsia"/>
+          <w:bCs/>
+          <w:lang w:eastAsia="zh-TW"/>
+        </w:rPr>
+        <w:t>，並支援多人上</w:t>
       </w:r>
       <w:r>
         <w:rPr>
@@ -11739,6 +12281,7 @@
         </w:rPr>
         <w:tab/>
       </w:r>
+      <w:proofErr w:type="gramStart"/>
       <w:r>
         <w:rPr>
           <w:rFonts w:hint="eastAsia"/>
@@ -11751,7 +12294,15 @@
           <w:rFonts w:hint="eastAsia"/>
           <w:lang w:eastAsia="zh-TW"/>
         </w:rPr>
-        <w:t>針對基於研究所開發之專案</w:t>
+        <w:t>針對</w:t>
+      </w:r>
+      <w:proofErr w:type="gramEnd"/>
+      <w:r>
+        <w:rPr>
+          <w:rFonts w:hint="eastAsia"/>
+          <w:lang w:eastAsia="zh-TW"/>
+        </w:rPr>
+        <w:t>基於研究所開發之專案</w:t>
       </w:r>
       <w:r>
         <w:rPr>
@@ -11914,6 +12465,7 @@
         </w:rPr>
         <w:t>以使用</w:t>
       </w:r>
+      <w:proofErr w:type="gramStart"/>
       <w:r>
         <w:rPr>
           <w:rFonts w:hint="eastAsia"/>
@@ -11926,7 +12478,15 @@
           <w:rFonts w:hint="eastAsia"/>
           <w:lang w:eastAsia="zh-TW"/>
         </w:rPr>
-        <w:t>圖表示此系統的佈局規劃，</w:t>
+        <w:t>圖表示</w:t>
+      </w:r>
+      <w:proofErr w:type="gramEnd"/>
+      <w:r>
+        <w:rPr>
+          <w:rFonts w:hint="eastAsia"/>
+          <w:lang w:eastAsia="zh-TW"/>
+        </w:rPr>
+        <w:t>此系統的佈局規劃，</w:t>
       </w:r>
       <w:r>
         <w:rPr>
@@ -11997,6 +12557,7 @@
         </w:rPr>
         <w:t>自帶的</w:t>
       </w:r>
+      <w:proofErr w:type="spellStart"/>
       <w:r>
         <w:rPr>
           <w:rFonts w:hint="eastAsia"/>
@@ -12004,6 +12565,7 @@
         </w:rPr>
         <w:t>BorderLayout</w:t>
       </w:r>
+      <w:proofErr w:type="spellEnd"/>
       <w:r>
         <w:rPr>
           <w:rFonts w:hint="eastAsia"/>
@@ -12190,7 +12752,7 @@
                     </pic:cNvPicPr>
                   </pic:nvPicPr>
                   <pic:blipFill>
-                    <a:blip r:embed="rId14" cstate="print">
+                    <a:blip r:embed="rId13" cstate="print">
                       <a:extLst>
                         <a:ext uri="{28A0092B-C50C-407E-A947-70E740481C1C}">
                           <a14:useLocalDpi xmlns:a14="http://schemas.microsoft.com/office/drawing/2010/main" val="0"/>
@@ -12407,6 +12969,7 @@
         </w:rPr>
         <w:t>與</w:t>
       </w:r>
+      <w:proofErr w:type="spellStart"/>
       <w:r>
         <w:rPr>
           <w:rFonts w:hint="eastAsia"/>
@@ -12414,6 +12977,7 @@
         </w:rPr>
         <w:t>ChoiceColor</w:t>
       </w:r>
+      <w:proofErr w:type="spellEnd"/>
       <w:r>
         <w:rPr>
           <w:rFonts w:hint="eastAsia"/>
@@ -12441,6 +13005,7 @@
         </w:rPr>
         <w:t xml:space="preserve">cale, </w:t>
       </w:r>
+      <w:proofErr w:type="spellStart"/>
       <w:r>
         <w:rPr>
           <w:lang w:eastAsia="zh-TW"/>
@@ -12452,8 +13017,25 @@
           <w:rFonts w:hint="eastAsia"/>
           <w:lang w:eastAsia="zh-TW"/>
         </w:rPr>
-        <w:t>X, offsetY</w:t>
-      </w:r>
+        <w:t>X</w:t>
+      </w:r>
+      <w:proofErr w:type="spellEnd"/>
+      <w:r>
+        <w:rPr>
+          <w:rFonts w:hint="eastAsia"/>
+          <w:lang w:eastAsia="zh-TW"/>
+        </w:rPr>
+        <w:t xml:space="preserve">, </w:t>
+      </w:r>
+      <w:proofErr w:type="spellStart"/>
+      <w:r>
+        <w:rPr>
+          <w:rFonts w:hint="eastAsia"/>
+          <w:lang w:eastAsia="zh-TW"/>
+        </w:rPr>
+        <w:t>offsetY</w:t>
+      </w:r>
+      <w:proofErr w:type="spellEnd"/>
       <w:r>
         <w:rPr>
           <w:rFonts w:hint="eastAsia"/>
@@ -12489,6 +13071,7 @@
         </w:rPr>
         <w:t>：</w:t>
       </w:r>
+      <w:proofErr w:type="spellStart"/>
       <w:r>
         <w:rPr>
           <w:rFonts w:hint="eastAsia"/>
@@ -12501,7 +13084,15 @@
           <w:rFonts w:hint="eastAsia"/>
           <w:lang w:eastAsia="zh-TW"/>
         </w:rPr>
-        <w:t xml:space="preserve">aveInfo, redo </w:t>
+        <w:t>aveInfo</w:t>
+      </w:r>
+      <w:proofErr w:type="spellEnd"/>
+      <w:r>
+        <w:rPr>
+          <w:rFonts w:hint="eastAsia"/>
+          <w:lang w:eastAsia="zh-TW"/>
+        </w:rPr>
+        <w:t xml:space="preserve">, redo </w:t>
       </w:r>
       <w:r>
         <w:rPr>
@@ -12540,6 +13131,7 @@
         </w:rPr>
         <w:t>可見層</w:t>
       </w:r>
+      <w:proofErr w:type="spellStart"/>
       <w:r>
         <w:rPr>
           <w:rFonts w:hint="eastAsia"/>
@@ -12547,6 +13139,7 @@
         </w:rPr>
         <w:t>mainPanel</w:t>
       </w:r>
+      <w:proofErr w:type="spellEnd"/>
       <w:r>
         <w:rPr>
           <w:rFonts w:hint="eastAsia"/>
@@ -12554,6 +13147,7 @@
         </w:rPr>
         <w:t>與</w:t>
       </w:r>
+      <w:proofErr w:type="spellStart"/>
       <w:r>
         <w:rPr>
           <w:rFonts w:hint="eastAsia"/>
@@ -12561,6 +13155,7 @@
         </w:rPr>
         <w:t>ExportLoadSystem</w:t>
       </w:r>
+      <w:proofErr w:type="spellEnd"/>
       <w:r>
         <w:rPr>
           <w:rFonts w:hint="eastAsia"/>
@@ -12568,6 +13163,7 @@
         </w:rPr>
         <w:t>、</w:t>
       </w:r>
+      <w:proofErr w:type="spellStart"/>
       <w:r>
         <w:rPr>
           <w:rFonts w:hint="eastAsia"/>
@@ -12588,6 +13184,7 @@
         </w:rPr>
         <w:t>yerManager</w:t>
       </w:r>
+      <w:proofErr w:type="spellEnd"/>
       <w:r>
         <w:rPr>
           <w:rFonts w:hint="eastAsia"/>
@@ -12595,6 +13192,7 @@
         </w:rPr>
         <w:t>以及</w:t>
       </w:r>
+      <w:proofErr w:type="spellStart"/>
       <w:r>
         <w:rPr>
           <w:rFonts w:hint="eastAsia"/>
@@ -12602,6 +13200,7 @@
         </w:rPr>
         <w:t>ToolList</w:t>
       </w:r>
+      <w:proofErr w:type="spellEnd"/>
       <w:r>
         <w:rPr>
           <w:rFonts w:hint="eastAsia"/>
@@ -12609,6 +13208,7 @@
         </w:rPr>
         <w:t>類別關聯，其中</w:t>
       </w:r>
+      <w:proofErr w:type="spellStart"/>
       <w:r>
         <w:rPr>
           <w:rFonts w:hint="eastAsia"/>
@@ -12616,6 +13216,7 @@
         </w:rPr>
         <w:t>ExportLoadSystem</w:t>
       </w:r>
+      <w:proofErr w:type="spellEnd"/>
       <w:r>
         <w:rPr>
           <w:rFonts w:hint="eastAsia"/>
@@ -12672,6 +13273,7 @@
         </w:rPr>
         <w:t>，負責輸入與輸出；</w:t>
       </w:r>
+      <w:proofErr w:type="spellStart"/>
       <w:r>
         <w:rPr>
           <w:rFonts w:hint="eastAsia"/>
@@ -12679,6 +13281,7 @@
         </w:rPr>
         <w:t>LayerManager</w:t>
       </w:r>
+      <w:proofErr w:type="spellEnd"/>
       <w:r>
         <w:rPr>
           <w:rFonts w:hint="eastAsia"/>
@@ -12686,6 +13289,7 @@
         </w:rPr>
         <w:t>有個內部類別</w:t>
       </w:r>
+      <w:proofErr w:type="spellStart"/>
       <w:r>
         <w:rPr>
           <w:rFonts w:hint="eastAsia"/>
@@ -12693,6 +13297,7 @@
         </w:rPr>
         <w:t>DraggableItem</w:t>
       </w:r>
+      <w:proofErr w:type="spellEnd"/>
       <w:r>
         <w:rPr>
           <w:rFonts w:hint="eastAsia"/>
@@ -12700,6 +13305,7 @@
         </w:rPr>
         <w:t>，並且有一個</w:t>
       </w:r>
+      <w:proofErr w:type="spellStart"/>
       <w:r>
         <w:rPr>
           <w:rFonts w:hint="eastAsia"/>
@@ -12707,13 +13313,31 @@
         </w:rPr>
         <w:t>DraggableItem</w:t>
       </w:r>
-      <w:r>
-        <w:rPr>
-          <w:rFonts w:hint="eastAsia"/>
-          <w:lang w:eastAsia="zh-TW"/>
-        </w:rPr>
-        <w:t>的列表紀錄類別關係，並藉此管理畫布上的元件出現先後順序。代表管理器內偵測畫布上元件的呈現元件，該內部類記錄其所屬的物件；</w:t>
-      </w:r>
+      <w:proofErr w:type="spellEnd"/>
+      <w:r>
+        <w:rPr>
+          <w:rFonts w:hint="eastAsia"/>
+          <w:lang w:eastAsia="zh-TW"/>
+        </w:rPr>
+        <w:t>的列表紀錄類別關係，並藉此管理畫布上的元件出現先後順序。代表管理器內偵測畫布上元件的呈現元件，</w:t>
+      </w:r>
+      <w:proofErr w:type="gramStart"/>
+      <w:r>
+        <w:rPr>
+          <w:rFonts w:hint="eastAsia"/>
+          <w:lang w:eastAsia="zh-TW"/>
+        </w:rPr>
+        <w:t>該內部類</w:t>
+      </w:r>
+      <w:proofErr w:type="gramEnd"/>
+      <w:r>
+        <w:rPr>
+          <w:rFonts w:hint="eastAsia"/>
+          <w:lang w:eastAsia="zh-TW"/>
+        </w:rPr>
+        <w:t>記錄其所屬的物件；</w:t>
+      </w:r>
+      <w:proofErr w:type="spellStart"/>
       <w:r>
         <w:rPr>
           <w:rFonts w:hint="eastAsia"/>
@@ -12721,6 +13345,7 @@
         </w:rPr>
         <w:t>ToolList</w:t>
       </w:r>
+      <w:proofErr w:type="spellEnd"/>
       <w:r>
         <w:rPr>
           <w:rFonts w:hint="eastAsia"/>
@@ -12742,6 +13367,7 @@
         </w:rPr>
         <w:t>，他繼承自</w:t>
       </w:r>
+      <w:proofErr w:type="spellStart"/>
       <w:r>
         <w:rPr>
           <w:rFonts w:hint="eastAsia"/>
@@ -12749,6 +13375,7 @@
         </w:rPr>
         <w:t>JButton</w:t>
       </w:r>
+      <w:proofErr w:type="spellEnd"/>
       <w:r>
         <w:rPr>
           <w:rFonts w:hint="eastAsia"/>
@@ -12779,6 +13406,7 @@
           <w:lang w:eastAsia="zh-TW"/>
         </w:rPr>
       </w:pPr>
+      <w:proofErr w:type="spellStart"/>
       <w:r>
         <w:rPr>
           <w:rFonts w:hint="eastAsia"/>
@@ -12786,6 +13414,7 @@
         </w:rPr>
         <w:t>PainterObj</w:t>
       </w:r>
+      <w:proofErr w:type="spellEnd"/>
       <w:r>
         <w:rPr>
           <w:rFonts w:hint="eastAsia"/>
@@ -12862,6 +13491,7 @@
         </w:rPr>
         <w:t>紀錄入物件列表中，並依照是物件是否可拖動加入可拖動列表中；</w:t>
       </w:r>
+      <w:proofErr w:type="spellStart"/>
       <w:r>
         <w:rPr>
           <w:rFonts w:hint="eastAsia"/>
@@ -12869,6 +13499,7 @@
         </w:rPr>
         <w:t>PainterObj</w:t>
       </w:r>
+      <w:proofErr w:type="spellEnd"/>
       <w:r>
         <w:rPr>
           <w:rFonts w:hint="eastAsia"/>
@@ -13003,7 +13634,7 @@
                     <pic:cNvPicPr/>
                   </pic:nvPicPr>
                   <pic:blipFill>
-                    <a:blip r:embed="rId15"/>
+                    <a:blip r:embed="rId14"/>
                     <a:stretch>
                       <a:fillRect/>
                     </a:stretch>
@@ -13186,7 +13817,7 @@
             <wp:cNvGraphicFramePr/>
             <a:graphic xmlns:a="http://schemas.openxmlformats.org/drawingml/2006/main">
               <a:graphicData uri="http://schemas.openxmlformats.org/drawingml/2006/diagram">
-                <dgm:relIds xmlns:dgm="http://schemas.openxmlformats.org/drawingml/2006/diagram" xmlns:r="http://schemas.openxmlformats.org/officeDocument/2006/relationships" r:dm="rId16" r:lo="rId17" r:qs="rId18" r:cs="rId19"/>
+                <dgm:relIds xmlns:dgm="http://schemas.openxmlformats.org/drawingml/2006/diagram" xmlns:r="http://schemas.openxmlformats.org/officeDocument/2006/relationships" r:dm="rId15" r:lo="rId16" r:qs="rId17" r:cs="rId18"/>
               </a:graphicData>
             </a:graphic>
           </wp:inline>
@@ -13207,16 +13838,29 @@
       <w:r>
         <w:t xml:space="preserve">Table </w:t>
       </w:r>
-      <w:fldSimple w:instr=" SEQ Table \* ARABIC ">
-        <w:r>
-          <w:rPr>
-            <w:noProof/>
-          </w:rPr>
-          <w:t>2</w:t>
-        </w:r>
-        <w:bookmarkEnd w:id="43"/>
-        <w:bookmarkEnd w:id="44"/>
-      </w:fldSimple>
+      <w:r>
+        <w:fldChar w:fldCharType="begin"/>
+      </w:r>
+      <w:r>
+        <w:instrText xml:space="preserve"> SEQ Table \* ARABIC </w:instrText>
+      </w:r>
+      <w:r>
+        <w:fldChar w:fldCharType="separate"/>
+      </w:r>
+      <w:r>
+        <w:rPr>
+          <w:noProof/>
+        </w:rPr>
+        <w:t>2</w:t>
+      </w:r>
+      <w:bookmarkEnd w:id="43"/>
+      <w:bookmarkEnd w:id="44"/>
+      <w:r>
+        <w:rPr>
+          <w:noProof/>
+        </w:rPr>
+        <w:fldChar w:fldCharType="end"/>
+      </w:r>
       <w:r>
         <w:rPr>
           <w:rFonts w:hint="eastAsia"/>
@@ -13259,7 +13903,7 @@
             <wp:cNvGraphicFramePr/>
             <a:graphic xmlns:a="http://schemas.openxmlformats.org/drawingml/2006/main">
               <a:graphicData uri="http://schemas.openxmlformats.org/drawingml/2006/diagram">
-                <dgm:relIds xmlns:dgm="http://schemas.openxmlformats.org/drawingml/2006/diagram" xmlns:r="http://schemas.openxmlformats.org/officeDocument/2006/relationships" r:dm="rId21" r:lo="rId22" r:qs="rId23" r:cs="rId24"/>
+                <dgm:relIds xmlns:dgm="http://schemas.openxmlformats.org/drawingml/2006/diagram" xmlns:r="http://schemas.openxmlformats.org/officeDocument/2006/relationships" r:dm="rId20" r:lo="rId21" r:qs="rId22" r:cs="rId23"/>
               </a:graphicData>
             </a:graphic>
           </wp:inline>
@@ -13442,7 +14086,7 @@
                     <pic:cNvPicPr/>
                   </pic:nvPicPr>
                   <pic:blipFill>
-                    <a:blip r:embed="rId26">
+                    <a:blip r:embed="rId25">
                       <a:extLst>
                         <a:ext uri="{28A0092B-C50C-407E-A947-70E740481C1C}">
                           <a14:useLocalDpi xmlns:a14="http://schemas.microsoft.com/office/drawing/2010/main" val="0"/>
@@ -13473,34 +14117,60 @@
       <w:pPr>
         <w:pStyle w:val="af0"/>
       </w:pPr>
-      <w:fldSimple w:instr=" STYLEREF 1 \s ">
-        <w:bookmarkStart w:id="53" w:name="_Toc213543553"/>
-        <w:bookmarkStart w:id="54" w:name="_Toc213970066"/>
-        <w:r>
-          <w:rPr>
-            <w:noProof/>
-            <w:cs/>
-          </w:rPr>
-          <w:t>‎</w:t>
-        </w:r>
-        <w:r>
-          <w:rPr>
-            <w:noProof/>
-          </w:rPr>
-          <w:t>0</w:t>
-        </w:r>
-      </w:fldSimple>
+      <w:r>
+        <w:fldChar w:fldCharType="begin"/>
+      </w:r>
+      <w:r>
+        <w:instrText xml:space="preserve"> STYLEREF 1 \s </w:instrText>
+      </w:r>
+      <w:r>
+        <w:fldChar w:fldCharType="separate"/>
+      </w:r>
+      <w:bookmarkStart w:id="53" w:name="_Toc213543553"/>
+      <w:bookmarkStart w:id="54" w:name="_Toc213970066"/>
+      <w:r>
+        <w:rPr>
+          <w:noProof/>
+          <w:cs/>
+        </w:rPr>
+        <w:t>‎</w:t>
+      </w:r>
+      <w:r>
+        <w:rPr>
+          <w:noProof/>
+        </w:rPr>
+        <w:t>0</w:t>
+      </w:r>
+      <w:r>
+        <w:rPr>
+          <w:noProof/>
+        </w:rPr>
+        <w:fldChar w:fldCharType="end"/>
+      </w:r>
       <w:r>
         <w:noBreakHyphen/>
       </w:r>
-      <w:fldSimple w:instr=" SEQ Figure \* ARABIC \s 1 ">
-        <w:r>
-          <w:rPr>
-            <w:noProof/>
-          </w:rPr>
-          <w:t>3</w:t>
-        </w:r>
-      </w:fldSimple>
+      <w:r>
+        <w:fldChar w:fldCharType="begin"/>
+      </w:r>
+      <w:r>
+        <w:instrText xml:space="preserve"> SEQ Figure \* ARABIC \s 1 </w:instrText>
+      </w:r>
+      <w:r>
+        <w:fldChar w:fldCharType="separate"/>
+      </w:r>
+      <w:r>
+        <w:rPr>
+          <w:noProof/>
+        </w:rPr>
+        <w:t>3</w:t>
+      </w:r>
+      <w:r>
+        <w:rPr>
+          <w:noProof/>
+        </w:rPr>
+        <w:fldChar w:fldCharType="end"/>
+      </w:r>
       <w:bookmarkStart w:id="55" w:name="_Toc213539641"/>
       <w:r>
         <w:rPr>
@@ -13549,7 +14219,7 @@
                     <pic:cNvPicPr/>
                   </pic:nvPicPr>
                   <pic:blipFill>
-                    <a:blip r:embed="rId27">
+                    <a:blip r:embed="rId26">
                       <a:extLst>
                         <a:ext uri="{28A0092B-C50C-407E-A947-70E740481C1C}">
                           <a14:useLocalDpi xmlns:a14="http://schemas.microsoft.com/office/drawing/2010/main" val="0"/>
@@ -13580,34 +14250,60 @@
       <w:pPr>
         <w:pStyle w:val="af0"/>
       </w:pPr>
-      <w:fldSimple w:instr=" STYLEREF 1 \s ">
-        <w:bookmarkStart w:id="56" w:name="_Toc213543554"/>
-        <w:bookmarkStart w:id="57" w:name="_Toc213970067"/>
-        <w:r>
-          <w:rPr>
-            <w:noProof/>
-            <w:cs/>
-          </w:rPr>
-          <w:t>‎</w:t>
-        </w:r>
-        <w:r>
-          <w:rPr>
-            <w:noProof/>
-          </w:rPr>
-          <w:t>0</w:t>
-        </w:r>
-      </w:fldSimple>
+      <w:r>
+        <w:fldChar w:fldCharType="begin"/>
+      </w:r>
+      <w:r>
+        <w:instrText xml:space="preserve"> STYLEREF 1 \s </w:instrText>
+      </w:r>
+      <w:r>
+        <w:fldChar w:fldCharType="separate"/>
+      </w:r>
+      <w:bookmarkStart w:id="56" w:name="_Toc213543554"/>
+      <w:bookmarkStart w:id="57" w:name="_Toc213970067"/>
+      <w:r>
+        <w:rPr>
+          <w:noProof/>
+          <w:cs/>
+        </w:rPr>
+        <w:t>‎</w:t>
+      </w:r>
+      <w:r>
+        <w:rPr>
+          <w:noProof/>
+        </w:rPr>
+        <w:t>0</w:t>
+      </w:r>
+      <w:r>
+        <w:rPr>
+          <w:noProof/>
+        </w:rPr>
+        <w:fldChar w:fldCharType="end"/>
+      </w:r>
       <w:r>
         <w:noBreakHyphen/>
       </w:r>
-      <w:fldSimple w:instr=" SEQ Figure \* ARABIC \s 1 ">
-        <w:r>
-          <w:rPr>
-            <w:noProof/>
-          </w:rPr>
-          <w:t>4</w:t>
-        </w:r>
-      </w:fldSimple>
+      <w:r>
+        <w:fldChar w:fldCharType="begin"/>
+      </w:r>
+      <w:r>
+        <w:instrText xml:space="preserve"> SEQ Figure \* ARABIC \s 1 </w:instrText>
+      </w:r>
+      <w:r>
+        <w:fldChar w:fldCharType="separate"/>
+      </w:r>
+      <w:r>
+        <w:rPr>
+          <w:noProof/>
+        </w:rPr>
+        <w:t>4</w:t>
+      </w:r>
+      <w:r>
+        <w:rPr>
+          <w:noProof/>
+        </w:rPr>
+        <w:fldChar w:fldCharType="end"/>
+      </w:r>
       <w:bookmarkStart w:id="58" w:name="_Toc213539642"/>
       <w:r>
         <w:rPr>
@@ -13752,7 +14448,21 @@
         <w:rPr>
           <w:lang w:eastAsia="zh-TW"/>
         </w:rPr>
-        <w:t>圖中清楚畫出資料從點</w:t>
+        <w:t>圖中</w:t>
+      </w:r>
+      <w:proofErr w:type="gramStart"/>
+      <w:r>
+        <w:rPr>
+          <w:lang w:eastAsia="zh-TW"/>
+        </w:rPr>
+        <w:t>清楚畫</w:t>
+      </w:r>
+      <w:proofErr w:type="gramEnd"/>
+      <w:r>
+        <w:rPr>
+          <w:lang w:eastAsia="zh-TW"/>
+        </w:rPr>
+        <w:t>出資料從點</w:t>
       </w:r>
       <w:r>
         <w:rPr>
@@ -13815,7 +14525,23 @@
           <w:rFonts w:hint="eastAsia"/>
           <w:lang w:eastAsia="zh-TW"/>
         </w:rPr>
-        <w:t>如果需要太多註解或跨線交錯、</w:t>
+        <w:t>如果需要太多註解</w:t>
+      </w:r>
+      <w:proofErr w:type="gramStart"/>
+      <w:r>
+        <w:rPr>
+          <w:rFonts w:hint="eastAsia"/>
+          <w:lang w:eastAsia="zh-TW"/>
+        </w:rPr>
+        <w:t>或跨線交錯</w:t>
+      </w:r>
+      <w:proofErr w:type="gramEnd"/>
+      <w:r>
+        <w:rPr>
+          <w:rFonts w:hint="eastAsia"/>
+          <w:lang w:eastAsia="zh-TW"/>
+        </w:rPr>
+        <w:t>、</w:t>
       </w:r>
       <w:r>
         <w:rPr>
@@ -13875,7 +14601,7 @@
                     <pic:cNvPicPr/>
                   </pic:nvPicPr>
                   <pic:blipFill>
-                    <a:blip r:embed="rId28"/>
+                    <a:blip r:embed="rId27"/>
                     <a:stretch>
                       <a:fillRect/>
                     </a:stretch>
@@ -14153,7 +14879,23 @@
           <w:rFonts w:hint="eastAsia"/>
           <w:lang w:eastAsia="zh-TW"/>
         </w:rPr>
-        <w:t>則取得顏色，在第一個點的位置下筆，然後遍歷每個點，如果只有三個點則劃出</w:t>
+        <w:t>則取得顏色，在第一個點的位置下筆，然後遍歷每</w:t>
+      </w:r>
+      <w:proofErr w:type="gramStart"/>
+      <w:r>
+        <w:rPr>
+          <w:rFonts w:hint="eastAsia"/>
+          <w:lang w:eastAsia="zh-TW"/>
+        </w:rPr>
+        <w:t>個</w:t>
+      </w:r>
+      <w:proofErr w:type="gramEnd"/>
+      <w:r>
+        <w:rPr>
+          <w:rFonts w:hint="eastAsia"/>
+          <w:lang w:eastAsia="zh-TW"/>
+        </w:rPr>
+        <w:t>點，如果只有三個點則劃出</w:t>
       </w:r>
       <w:r>
         <w:rPr>
@@ -14214,12 +14956,28 @@
         </w:rPr>
         <w:t>本項引用</w:t>
       </w:r>
-      <w:r>
-        <w:rPr>
-          <w:lang w:eastAsia="zh-TW"/>
-        </w:rPr>
-        <w:t>Taghreed Riyad</w:t>
-      </w:r>
+      <w:proofErr w:type="spellStart"/>
+      <w:r>
+        <w:rPr>
+          <w:lang w:eastAsia="zh-TW"/>
+        </w:rPr>
+        <w:t>Taghreed</w:t>
+      </w:r>
+      <w:proofErr w:type="spellEnd"/>
+      <w:r>
+        <w:rPr>
+          <w:lang w:eastAsia="zh-TW"/>
+        </w:rPr>
+        <w:t xml:space="preserve"> </w:t>
+      </w:r>
+      <w:proofErr w:type="spellStart"/>
+      <w:r>
+        <w:rPr>
+          <w:lang w:eastAsia="zh-TW"/>
+        </w:rPr>
+        <w:t>Riyad</w:t>
+      </w:r>
+      <w:proofErr w:type="spellEnd"/>
       <w:r>
         <w:rPr>
           <w:rFonts w:hint="eastAsia"/>
@@ -14291,7 +15049,23 @@
           <w:rFonts w:hint="eastAsia"/>
           <w:lang w:eastAsia="zh-TW"/>
         </w:rPr>
-        <w:t>所提出之架構擴充性量化方法，將點構式向量架構與點線面架構比較。</w:t>
+        <w:t>所提出之架構擴充性量化方法，將</w:t>
+      </w:r>
+      <w:proofErr w:type="gramStart"/>
+      <w:r>
+        <w:rPr>
+          <w:rFonts w:hint="eastAsia"/>
+          <w:lang w:eastAsia="zh-TW"/>
+        </w:rPr>
+        <w:t>點構式</w:t>
+      </w:r>
+      <w:proofErr w:type="gramEnd"/>
+      <w:r>
+        <w:rPr>
+          <w:rFonts w:hint="eastAsia"/>
+          <w:lang w:eastAsia="zh-TW"/>
+        </w:rPr>
+        <w:t>向量架構與點線面架構比較。</w:t>
       </w:r>
     </w:p>
     <w:p>
@@ -14798,6 +15572,7 @@
         </w:rPr>
         <w:t>為第</w:t>
       </w:r>
+      <w:proofErr w:type="spellStart"/>
       <w:r>
         <w:rPr>
           <w:rFonts w:hint="eastAsia"/>
@@ -14806,6 +15581,7 @@
         </w:rPr>
         <w:t>i</w:t>
       </w:r>
+      <w:proofErr w:type="spellEnd"/>
       <w:r>
         <w:rPr>
           <w:i/>
@@ -14813,12 +15589,21 @@
         </w:rPr>
         <w:t xml:space="preserve"> </w:t>
       </w:r>
-      <w:r>
-        <w:rPr>
-          <w:rFonts w:hint="eastAsia"/>
-          <w:lang w:eastAsia="zh-TW"/>
-        </w:rPr>
-        <w:t>個類別中，屬性所引用的</w:t>
+      <w:proofErr w:type="gramStart"/>
+      <w:r>
+        <w:rPr>
+          <w:rFonts w:hint="eastAsia"/>
+          <w:lang w:eastAsia="zh-TW"/>
+        </w:rPr>
+        <w:t>個</w:t>
+      </w:r>
+      <w:proofErr w:type="gramEnd"/>
+      <w:r>
+        <w:rPr>
+          <w:rFonts w:hint="eastAsia"/>
+          <w:lang w:eastAsia="zh-TW"/>
+        </w:rPr>
+        <w:t>類別中，屬性所引用的</w:t>
       </w:r>
       <w:r>
         <w:rPr>
@@ -14864,6 +15649,7 @@
         </w:rPr>
         <w:t>為第</w:t>
       </w:r>
+      <w:proofErr w:type="spellStart"/>
       <w:r>
         <w:rPr>
           <w:i/>
@@ -14871,12 +15657,22 @@
         </w:rPr>
         <w:t>i</w:t>
       </w:r>
-      <w:r>
-        <w:rPr>
-          <w:rFonts w:hint="eastAsia"/>
-          <w:lang w:eastAsia="zh-TW"/>
-        </w:rPr>
-        <w:t>個類別中，方法參數所引用的其他類別數量</w:t>
+      <w:proofErr w:type="spellEnd"/>
+      <w:proofErr w:type="gramStart"/>
+      <w:r>
+        <w:rPr>
+          <w:rFonts w:hint="eastAsia"/>
+          <w:lang w:eastAsia="zh-TW"/>
+        </w:rPr>
+        <w:t>個</w:t>
+      </w:r>
+      <w:proofErr w:type="gramEnd"/>
+      <w:r>
+        <w:rPr>
+          <w:rFonts w:hint="eastAsia"/>
+          <w:lang w:eastAsia="zh-TW"/>
+        </w:rPr>
+        <w:t>類別中，方法參數所引用的其他類別數量</w:t>
       </w:r>
       <w:r>
         <w:rPr>
@@ -15574,6 +16370,7 @@
         </w:rPr>
         <w:t>為第</w:t>
       </w:r>
+      <w:proofErr w:type="spellStart"/>
       <w:r>
         <w:rPr>
           <w:rFonts w:hint="eastAsia"/>
@@ -15581,12 +16378,38 @@
         </w:rPr>
         <w:t>i</w:t>
       </w:r>
-      <w:r>
-        <w:rPr>
-          <w:rFonts w:hint="eastAsia"/>
-          <w:lang w:eastAsia="zh-TW"/>
-        </w:rPr>
-        <w:t>個類別中具有多態行為的方法數，</w:t>
+      <w:proofErr w:type="spellEnd"/>
+      <w:proofErr w:type="gramStart"/>
+      <w:r>
+        <w:rPr>
+          <w:rFonts w:hint="eastAsia"/>
+          <w:lang w:eastAsia="zh-TW"/>
+        </w:rPr>
+        <w:t>個</w:t>
+      </w:r>
+      <w:proofErr w:type="gramEnd"/>
+      <w:r>
+        <w:rPr>
+          <w:rFonts w:hint="eastAsia"/>
+          <w:lang w:eastAsia="zh-TW"/>
+        </w:rPr>
+        <w:t>類別中</w:t>
+      </w:r>
+      <w:proofErr w:type="gramStart"/>
+      <w:r>
+        <w:rPr>
+          <w:rFonts w:hint="eastAsia"/>
+          <w:lang w:eastAsia="zh-TW"/>
+        </w:rPr>
+        <w:t>具有多態行為</w:t>
+      </w:r>
+      <w:proofErr w:type="gramEnd"/>
+      <w:r>
+        <w:rPr>
+          <w:rFonts w:hint="eastAsia"/>
+          <w:lang w:eastAsia="zh-TW"/>
+        </w:rPr>
+        <w:t>的方法數，</w:t>
       </w:r>
       <m:oMath>
         <m:r>
@@ -15680,7 +16503,23 @@
           <w:rFonts w:hint="eastAsia"/>
           <w:lang w:eastAsia="zh-TW"/>
         </w:rPr>
-        <w:t>為點構式架構之</w:t>
+        <w:t>為</w:t>
+      </w:r>
+      <w:proofErr w:type="gramStart"/>
+      <w:r>
+        <w:rPr>
+          <w:rFonts w:hint="eastAsia"/>
+          <w:lang w:eastAsia="zh-TW"/>
+        </w:rPr>
+        <w:t>點構式</w:t>
+      </w:r>
+      <w:proofErr w:type="gramEnd"/>
+      <w:r>
+        <w:rPr>
+          <w:rFonts w:hint="eastAsia"/>
+          <w:lang w:eastAsia="zh-TW"/>
+        </w:rPr>
+        <w:t>架構之</w:t>
       </w:r>
       <w:r>
         <w:rPr>
@@ -15914,12 +16753,21 @@
         </w:rPr>
         <w:t>，</w:t>
       </w:r>
-      <w:r>
-        <w:rPr>
-          <w:rFonts w:hint="eastAsia"/>
-          <w:lang w:eastAsia="zh-TW"/>
-        </w:rPr>
-        <w:t>除群組外所有類別之屬性</w:t>
+      <w:proofErr w:type="gramStart"/>
+      <w:r>
+        <w:rPr>
+          <w:rFonts w:hint="eastAsia"/>
+          <w:lang w:eastAsia="zh-TW"/>
+        </w:rPr>
+        <w:t>除群組</w:t>
+      </w:r>
+      <w:proofErr w:type="gramEnd"/>
+      <w:r>
+        <w:rPr>
+          <w:rFonts w:hint="eastAsia"/>
+          <w:lang w:eastAsia="zh-TW"/>
+        </w:rPr>
+        <w:t>外所有類別之屬性</w:t>
       </w:r>
       <w:r>
         <w:rPr>
@@ -15975,8 +16823,17 @@
           <w:rFonts w:hint="eastAsia"/>
           <w:lang w:eastAsia="zh-TW"/>
         </w:rPr>
-        <w:t>，當總類別數量越多時，</w:t>
-      </w:r>
+        <w:t>，當總類別數量越</w:t>
+      </w:r>
+      <w:proofErr w:type="gramStart"/>
+      <w:r>
+        <w:rPr>
+          <w:rFonts w:hint="eastAsia"/>
+          <w:lang w:eastAsia="zh-TW"/>
+        </w:rPr>
+        <w:t>多時，</w:t>
+      </w:r>
+      <w:proofErr w:type="gramEnd"/>
       <m:oMath>
         <m:sSub>
           <m:sSubPr>
@@ -16186,6 +17043,7 @@
         </w:rPr>
         <w:t>；本研究之專案每一類別可延伸至多</w:t>
       </w:r>
+      <w:proofErr w:type="gramStart"/>
       <w:r>
         <w:rPr>
           <w:rFonts w:hint="eastAsia"/>
@@ -16204,8 +17062,25 @@
           <w:rFonts w:hint="eastAsia"/>
           <w:lang w:eastAsia="zh-TW"/>
         </w:rPr>
-        <w:t>種覆寫方法，且至少須覆寫</w:t>
-      </w:r>
+        <w:t>種覆</w:t>
+      </w:r>
+      <w:proofErr w:type="gramEnd"/>
+      <w:r>
+        <w:rPr>
+          <w:rFonts w:hint="eastAsia"/>
+          <w:lang w:eastAsia="zh-TW"/>
+        </w:rPr>
+        <w:t>寫方法，且</w:t>
+      </w:r>
+      <w:proofErr w:type="gramStart"/>
+      <w:r>
+        <w:rPr>
+          <w:rFonts w:hint="eastAsia"/>
+          <w:lang w:eastAsia="zh-TW"/>
+        </w:rPr>
+        <w:t>至少須覆寫</w:t>
+      </w:r>
+      <w:proofErr w:type="gramEnd"/>
       <w:r>
         <w:rPr>
           <w:rFonts w:hint="eastAsia"/>
@@ -16782,7 +17657,23 @@
           <w:lang w:eastAsia="zh-TW"/>
         </w:rPr>
         <w:lastRenderedPageBreak/>
-        <w:t>架構之根類別實現方式與點構式架構盡可能相似可得出</w:t>
+        <w:t>架構之根類別實現方式與</w:t>
+      </w:r>
+      <w:proofErr w:type="gramStart"/>
+      <w:r>
+        <w:rPr>
+          <w:rFonts w:hint="eastAsia"/>
+          <w:lang w:eastAsia="zh-TW"/>
+        </w:rPr>
+        <w:t>點構式</w:t>
+      </w:r>
+      <w:proofErr w:type="gramEnd"/>
+      <w:r>
+        <w:rPr>
+          <w:rFonts w:hint="eastAsia"/>
+          <w:lang w:eastAsia="zh-TW"/>
+        </w:rPr>
+        <w:t>架構盡可能相似可得出</w:t>
       </w:r>
       <m:oMath>
         <m:sSub>
@@ -17141,7 +18032,23 @@
           <w:rFonts w:hint="eastAsia"/>
           <w:lang w:eastAsia="zh-TW"/>
         </w:rPr>
-        <w:t>綜上所述，相同向量圖系統之設計之下，點構式架構相較於點線面架構具備更高的可擴張性。</w:t>
+        <w:t>綜上所述，相同向量圖系統之設計之下，</w:t>
+      </w:r>
+      <w:proofErr w:type="gramStart"/>
+      <w:r>
+        <w:rPr>
+          <w:rFonts w:hint="eastAsia"/>
+          <w:lang w:eastAsia="zh-TW"/>
+        </w:rPr>
+        <w:t>點構式</w:t>
+      </w:r>
+      <w:proofErr w:type="gramEnd"/>
+      <w:r>
+        <w:rPr>
+          <w:rFonts w:hint="eastAsia"/>
+          <w:lang w:eastAsia="zh-TW"/>
+        </w:rPr>
+        <w:t>架構相較於點線面架構具備更高的可擴張性。</w:t>
       </w:r>
     </w:p>
     <w:p>
@@ -17227,7 +18134,7 @@
                     <pic:cNvPicPr/>
                   </pic:nvPicPr>
                   <pic:blipFill>
-                    <a:blip r:embed="rId29"/>
+                    <a:blip r:embed="rId28"/>
                     <a:stretch>
                       <a:fillRect/>
                     </a:stretch>
@@ -17386,7 +18293,23 @@
           <w:rFonts w:hint="eastAsia"/>
           <w:lang w:eastAsia="zh-TW"/>
         </w:rPr>
-        <w:t>次的更新，因此可得知本程式對於其舊版具備足夠的兼容性。</w:t>
+        <w:t>次的更新，因此可得知本程式對於其舊版具備足夠的</w:t>
+      </w:r>
+      <w:proofErr w:type="gramStart"/>
+      <w:r>
+        <w:rPr>
+          <w:rFonts w:hint="eastAsia"/>
+          <w:lang w:eastAsia="zh-TW"/>
+        </w:rPr>
+        <w:t>兼容性</w:t>
+      </w:r>
+      <w:proofErr w:type="gramEnd"/>
+      <w:r>
+        <w:rPr>
+          <w:rFonts w:hint="eastAsia"/>
+          <w:lang w:eastAsia="zh-TW"/>
+        </w:rPr>
+        <w:t>。</w:t>
       </w:r>
     </w:p>
     <w:p>
@@ -17452,7 +18375,23 @@
           <w:rFonts w:hint="eastAsia"/>
           <w:lang w:eastAsia="zh-TW"/>
         </w:rPr>
-        <w:t>本節針對點構式向量結構對效能的影響做全面的分析，首先將會製作數種相同</w:t>
+        <w:t>本節針對</w:t>
+      </w:r>
+      <w:proofErr w:type="gramStart"/>
+      <w:r>
+        <w:rPr>
+          <w:rFonts w:hint="eastAsia"/>
+          <w:lang w:eastAsia="zh-TW"/>
+        </w:rPr>
+        <w:t>點構式</w:t>
+      </w:r>
+      <w:proofErr w:type="gramEnd"/>
+      <w:r>
+        <w:rPr>
+          <w:rFonts w:hint="eastAsia"/>
+          <w:lang w:eastAsia="zh-TW"/>
+        </w:rPr>
+        <w:t>向量結構對效能的影響做全面的分析，首先將會製作數種相同</w:t>
       </w:r>
       <w:r>
         <w:rPr>
@@ -17520,14 +18459,46 @@
           <w:rFonts w:hint="eastAsia"/>
           <w:lang w:eastAsia="zh-TW"/>
         </w:rPr>
-        <w:t>畫面刷新的迴圈內增加</w:t>
-      </w:r>
-      <w:r>
-        <w:rPr>
-          <w:rFonts w:hint="eastAsia"/>
-          <w:lang w:eastAsia="zh-TW"/>
-        </w:rPr>
-        <w:t>當前時間偵測並計算時間差的方式，以奈秒級別的時間精度計算單一</w:t>
+        <w:t>畫面刷新的</w:t>
+      </w:r>
+      <w:proofErr w:type="gramStart"/>
+      <w:r>
+        <w:rPr>
+          <w:rFonts w:hint="eastAsia"/>
+          <w:lang w:eastAsia="zh-TW"/>
+        </w:rPr>
+        <w:t>迴</w:t>
+      </w:r>
+      <w:proofErr w:type="gramEnd"/>
+      <w:r>
+        <w:rPr>
+          <w:rFonts w:hint="eastAsia"/>
+          <w:lang w:eastAsia="zh-TW"/>
+        </w:rPr>
+        <w:t>圈內增加</w:t>
+      </w:r>
+      <w:r>
+        <w:rPr>
+          <w:rFonts w:hint="eastAsia"/>
+          <w:lang w:eastAsia="zh-TW"/>
+        </w:rPr>
+        <w:t>當前時間偵測並計算時間差的方式，</w:t>
+      </w:r>
+      <w:proofErr w:type="gramStart"/>
+      <w:r>
+        <w:rPr>
+          <w:rFonts w:hint="eastAsia"/>
+          <w:lang w:eastAsia="zh-TW"/>
+        </w:rPr>
+        <w:t>以奈秒</w:t>
+      </w:r>
+      <w:proofErr w:type="gramEnd"/>
+      <w:r>
+        <w:rPr>
+          <w:rFonts w:hint="eastAsia"/>
+          <w:lang w:eastAsia="zh-TW"/>
+        </w:rPr>
+        <w:t>級別的時間精度計算單一</w:t>
       </w:r>
       <w:r>
         <w:rPr>
@@ -17655,7 +18626,7 @@
             <wp:cNvGraphicFramePr/>
             <a:graphic xmlns:a="http://schemas.openxmlformats.org/drawingml/2006/main">
               <a:graphicData uri="http://schemas.openxmlformats.org/drawingml/2006/chart">
-                <c:chart xmlns:c="http://schemas.openxmlformats.org/drawingml/2006/chart" xmlns:r="http://schemas.openxmlformats.org/officeDocument/2006/relationships" r:id="rId30"/>
+                <c:chart xmlns:c="http://schemas.openxmlformats.org/drawingml/2006/chart" xmlns:r="http://schemas.openxmlformats.org/officeDocument/2006/relationships" r:id="rId29"/>
               </a:graphicData>
             </a:graphic>
           </wp:inline>
@@ -18326,7 +19297,55 @@
           <w:rFonts w:hint="eastAsia"/>
           <w:lang w:eastAsia="zh-TW"/>
         </w:rPr>
-        <w:t>本研究提出一全新向量圖之架構與概念，稱為點構式向量繪圖系統，並設計基於點構式向量繪圖系統之應用程式，再加以考量現今通用前端操作，以解決當今向量圖之點線面架構較難以支持全新概念之物件以及當今繪圖軟體難以上手之問題。</w:t>
+        <w:t>本研究提出</w:t>
+      </w:r>
+      <w:proofErr w:type="gramStart"/>
+      <w:r>
+        <w:rPr>
+          <w:rFonts w:hint="eastAsia"/>
+          <w:lang w:eastAsia="zh-TW"/>
+        </w:rPr>
+        <w:t>一</w:t>
+      </w:r>
+      <w:proofErr w:type="gramEnd"/>
+      <w:r>
+        <w:rPr>
+          <w:rFonts w:hint="eastAsia"/>
+          <w:lang w:eastAsia="zh-TW"/>
+        </w:rPr>
+        <w:t>全新向量圖之架構與概念，稱為</w:t>
+      </w:r>
+      <w:proofErr w:type="gramStart"/>
+      <w:r>
+        <w:rPr>
+          <w:rFonts w:hint="eastAsia"/>
+          <w:lang w:eastAsia="zh-TW"/>
+        </w:rPr>
+        <w:t>點構式</w:t>
+      </w:r>
+      <w:proofErr w:type="gramEnd"/>
+      <w:r>
+        <w:rPr>
+          <w:rFonts w:hint="eastAsia"/>
+          <w:lang w:eastAsia="zh-TW"/>
+        </w:rPr>
+        <w:t>向量繪圖系統，並設計基於</w:t>
+      </w:r>
+      <w:proofErr w:type="gramStart"/>
+      <w:r>
+        <w:rPr>
+          <w:rFonts w:hint="eastAsia"/>
+          <w:lang w:eastAsia="zh-TW"/>
+        </w:rPr>
+        <w:t>點構式</w:t>
+      </w:r>
+      <w:proofErr w:type="gramEnd"/>
+      <w:r>
+        <w:rPr>
+          <w:rFonts w:hint="eastAsia"/>
+          <w:lang w:eastAsia="zh-TW"/>
+        </w:rPr>
+        <w:t>向量繪圖系統之應用程式，再加以考量現今通用前端操作，以解決當今向量圖之點線面架構較難以支持全新概念之物件以及當今繪圖軟體難以上手之問題。</w:t>
       </w:r>
     </w:p>
     <w:p>
@@ -18368,7 +19387,23 @@
           <w:rFonts w:hint="eastAsia"/>
           <w:lang w:eastAsia="zh-TW"/>
         </w:rPr>
-        <w:t>本研究透過突破性的點構式架構之概念，解決當今市面上之向量圖型繪圖軟體難以擴張全新功能之問題，成功的抽象化不同性質之物件，使新性質的物件</w:t>
+        <w:t>本研究透過突破性的</w:t>
+      </w:r>
+      <w:proofErr w:type="gramStart"/>
+      <w:r>
+        <w:rPr>
+          <w:rFonts w:hint="eastAsia"/>
+          <w:lang w:eastAsia="zh-TW"/>
+        </w:rPr>
+        <w:t>點構式</w:t>
+      </w:r>
+      <w:proofErr w:type="gramEnd"/>
+      <w:r>
+        <w:rPr>
+          <w:rFonts w:hint="eastAsia"/>
+          <w:lang w:eastAsia="zh-TW"/>
+        </w:rPr>
+        <w:t>架構之概念，解決當今市面上之向量圖型繪圖軟體難以擴張全新功能之問題，成功的抽象化不同性質之物件，使新性質的物件</w:t>
       </w:r>
       <w:r>
         <w:rPr>
@@ -18484,7 +19519,23 @@
           <w:rFonts w:hint="eastAsia"/>
           <w:lang w:eastAsia="zh-TW"/>
         </w:rPr>
-        <w:t>分）的評價。然而，部分使用者指出精準托拽可更直覺化，與快捷鍵提示可更明顯。</w:t>
+        <w:t>分）的評價。然而，部分使用者指出精</w:t>
+      </w:r>
+      <w:proofErr w:type="gramStart"/>
+      <w:r>
+        <w:rPr>
+          <w:rFonts w:hint="eastAsia"/>
+          <w:lang w:eastAsia="zh-TW"/>
+        </w:rPr>
+        <w:t>準托拽可更</w:t>
+      </w:r>
+      <w:proofErr w:type="gramEnd"/>
+      <w:r>
+        <w:rPr>
+          <w:rFonts w:hint="eastAsia"/>
+          <w:lang w:eastAsia="zh-TW"/>
+        </w:rPr>
+        <w:t>直覺化，與快捷鍵提示可更明顯。</w:t>
       </w:r>
     </w:p>
     <w:p>
@@ -18503,7 +19554,23 @@
           <w:rFonts w:hint="eastAsia"/>
           <w:lang w:eastAsia="zh-TW"/>
         </w:rPr>
-        <w:t>整體而言，使用者對系統的操作體驗與效能表現皆持正面態度，顯示點構式向量繪圖系統能有效降低初學者使用門檻，並具備良好的擴充潛力。</w:t>
+        <w:t>整體而言，使用者對系統的操作體驗與效能表現皆持正面態度，顯示</w:t>
+      </w:r>
+      <w:proofErr w:type="gramStart"/>
+      <w:r>
+        <w:rPr>
+          <w:rFonts w:hint="eastAsia"/>
+          <w:lang w:eastAsia="zh-TW"/>
+        </w:rPr>
+        <w:t>點構式</w:t>
+      </w:r>
+      <w:proofErr w:type="gramEnd"/>
+      <w:r>
+        <w:rPr>
+          <w:rFonts w:hint="eastAsia"/>
+          <w:lang w:eastAsia="zh-TW"/>
+        </w:rPr>
+        <w:t>向量繪圖系統能有效降低初學者使用門檻，並具備良好的擴充潛力。</w:t>
       </w:r>
     </w:p>
     <w:p>
@@ -18662,6 +19729,7 @@
                 <w:lang w:eastAsia="zh-TW"/>
               </w:rPr>
             </w:pPr>
+            <w:proofErr w:type="spellStart"/>
             <w:r>
               <w:rPr>
                 <w:sz w:val="24"/>
@@ -18677,7 +19745,17 @@
                 <w:szCs w:val="24"/>
                 <w:lang w:eastAsia="zh-TW"/>
               </w:rPr>
-              <w:t>er 1.11</w:t>
+              <w:t>er</w:t>
+            </w:r>
+            <w:proofErr w:type="spellEnd"/>
+            <w:r>
+              <w:rPr>
+                <w:rFonts w:hint="eastAsia"/>
+                <w:sz w:val="24"/>
+                <w:szCs w:val="24"/>
+                <w:lang w:eastAsia="zh-TW"/>
+              </w:rPr>
+              <w:t xml:space="preserve"> 1.11</w:t>
             </w:r>
           </w:p>
         </w:tc>
@@ -18695,6 +19773,7 @@
                 <w:lang w:eastAsia="zh-TW"/>
               </w:rPr>
             </w:pPr>
+            <w:proofErr w:type="spellStart"/>
             <w:r>
               <w:rPr>
                 <w:sz w:val="24"/>
@@ -18710,7 +19789,17 @@
                 <w:szCs w:val="24"/>
                 <w:lang w:eastAsia="zh-TW"/>
               </w:rPr>
-              <w:t>er 1.12</w:t>
+              <w:t>er</w:t>
+            </w:r>
+            <w:proofErr w:type="spellEnd"/>
+            <w:r>
+              <w:rPr>
+                <w:rFonts w:hint="eastAsia"/>
+                <w:sz w:val="24"/>
+                <w:szCs w:val="24"/>
+                <w:lang w:eastAsia="zh-TW"/>
+              </w:rPr>
+              <w:t xml:space="preserve"> 1.12</w:t>
             </w:r>
           </w:p>
         </w:tc>
@@ -18728,6 +19817,7 @@
                 <w:lang w:eastAsia="zh-TW"/>
               </w:rPr>
             </w:pPr>
+            <w:proofErr w:type="spellStart"/>
             <w:r>
               <w:rPr>
                 <w:sz w:val="24"/>
@@ -18743,7 +19833,17 @@
                 <w:szCs w:val="24"/>
                 <w:lang w:eastAsia="zh-TW"/>
               </w:rPr>
-              <w:t>er 1.13</w:t>
+              <w:t>er</w:t>
+            </w:r>
+            <w:proofErr w:type="spellEnd"/>
+            <w:r>
+              <w:rPr>
+                <w:rFonts w:hint="eastAsia"/>
+                <w:sz w:val="24"/>
+                <w:szCs w:val="24"/>
+                <w:lang w:eastAsia="zh-TW"/>
+              </w:rPr>
+              <w:t xml:space="preserve"> 1.13</w:t>
             </w:r>
           </w:p>
         </w:tc>
@@ -18761,6 +19861,7 @@
                 <w:lang w:eastAsia="zh-TW"/>
               </w:rPr>
             </w:pPr>
+            <w:proofErr w:type="spellStart"/>
             <w:r>
               <w:rPr>
                 <w:sz w:val="24"/>
@@ -18776,7 +19877,17 @@
                 <w:szCs w:val="24"/>
                 <w:lang w:eastAsia="zh-TW"/>
               </w:rPr>
-              <w:t>er 2.0</w:t>
+              <w:t>er</w:t>
+            </w:r>
+            <w:proofErr w:type="spellEnd"/>
+            <w:r>
+              <w:rPr>
+                <w:rFonts w:hint="eastAsia"/>
+                <w:sz w:val="24"/>
+                <w:szCs w:val="24"/>
+                <w:lang w:eastAsia="zh-TW"/>
+              </w:rPr>
+              <w:t xml:space="preserve"> 2.0</w:t>
             </w:r>
           </w:p>
         </w:tc>
@@ -18794,6 +19905,7 @@
                 <w:lang w:eastAsia="zh-TW"/>
               </w:rPr>
             </w:pPr>
+            <w:proofErr w:type="spellStart"/>
             <w:r>
               <w:rPr>
                 <w:rFonts w:hint="eastAsia"/>
@@ -18801,7 +19913,17 @@
                 <w:szCs w:val="24"/>
                 <w:lang w:eastAsia="zh-TW"/>
               </w:rPr>
-              <w:t>Ver 2.1</w:t>
+              <w:t>Ver</w:t>
+            </w:r>
+            <w:proofErr w:type="spellEnd"/>
+            <w:r>
+              <w:rPr>
+                <w:rFonts w:hint="eastAsia"/>
+                <w:sz w:val="24"/>
+                <w:szCs w:val="24"/>
+                <w:lang w:eastAsia="zh-TW"/>
+              </w:rPr>
+              <w:t xml:space="preserve"> 2.1</w:t>
             </w:r>
           </w:p>
         </w:tc>
@@ -18940,7 +20062,27 @@
                 <w:szCs w:val="20"/>
                 <w:lang w:eastAsia="zh-TW"/>
               </w:rPr>
-              <w:t>增加精準輸入操作</w:t>
+              <w:t>增加精</w:t>
+            </w:r>
+            <w:proofErr w:type="gramStart"/>
+            <w:r>
+              <w:rPr>
+                <w:rFonts w:hint="eastAsia"/>
+                <w:sz w:val="20"/>
+                <w:szCs w:val="20"/>
+                <w:lang w:eastAsia="zh-TW"/>
+              </w:rPr>
+              <w:t>準</w:t>
+            </w:r>
+            <w:proofErr w:type="gramEnd"/>
+            <w:r>
+              <w:rPr>
+                <w:rFonts w:hint="eastAsia"/>
+                <w:sz w:val="20"/>
+                <w:szCs w:val="20"/>
+                <w:lang w:eastAsia="zh-TW"/>
+              </w:rPr>
+              <w:t>輸入操作</w:t>
             </w:r>
           </w:p>
         </w:tc>
@@ -19620,8 +20762,19 @@
                 <w:szCs w:val="20"/>
                 <w:lang w:eastAsia="zh-TW"/>
               </w:rPr>
-              <w:t>向下兼容性</w:t>
-            </w:r>
+              <w:t>向下</w:t>
+            </w:r>
+            <w:proofErr w:type="gramStart"/>
+            <w:r>
+              <w:rPr>
+                <w:rFonts w:hint="eastAsia"/>
+                <w:sz w:val="20"/>
+                <w:szCs w:val="20"/>
+                <w:lang w:eastAsia="zh-TW"/>
+              </w:rPr>
+              <w:t>兼容性</w:t>
+            </w:r>
+            <w:proofErr w:type="gramEnd"/>
           </w:p>
         </w:tc>
         <w:tc>
@@ -20034,9 +21187,25 @@
           <w:rFonts w:hint="eastAsia"/>
           <w:lang w:eastAsia="zh-TW"/>
         </w:rPr>
-        <w:t>。取自：</w:t>
-      </w:r>
-      <w:hyperlink r:id="rId31" w:history="1">
+        <w:t>。取</w:t>
+      </w:r>
+      <w:proofErr w:type="gramStart"/>
+      <w:r>
+        <w:rPr>
+          <w:rFonts w:hint="eastAsia"/>
+          <w:lang w:eastAsia="zh-TW"/>
+        </w:rPr>
+        <w:t>自</w:t>
+      </w:r>
+      <w:proofErr w:type="gramEnd"/>
+      <w:r>
+        <w:rPr>
+          <w:rFonts w:hint="eastAsia"/>
+          <w:lang w:eastAsia="zh-TW"/>
+        </w:rPr>
+        <w:t>：</w:t>
+      </w:r>
+      <w:hyperlink r:id="rId30" w:history="1">
         <w:r>
           <w:rPr>
             <w:rStyle w:val="af1"/>
@@ -20165,9 +21334,25 @@
           <w:rFonts w:hint="eastAsia"/>
           <w:lang w:eastAsia="zh-TW"/>
         </w:rPr>
-        <w:t>取自：</w:t>
-      </w:r>
-      <w:hyperlink r:id="rId32" w:history="1">
+        <w:t>取</w:t>
+      </w:r>
+      <w:proofErr w:type="gramStart"/>
+      <w:r>
+        <w:rPr>
+          <w:rFonts w:hint="eastAsia"/>
+          <w:lang w:eastAsia="zh-TW"/>
+        </w:rPr>
+        <w:t>自</w:t>
+      </w:r>
+      <w:proofErr w:type="gramEnd"/>
+      <w:r>
+        <w:rPr>
+          <w:rFonts w:hint="eastAsia"/>
+          <w:lang w:eastAsia="zh-TW"/>
+        </w:rPr>
+        <w:t>：</w:t>
+      </w:r>
+      <w:hyperlink r:id="rId31" w:history="1">
         <w:r>
           <w:rPr>
             <w:rStyle w:val="af1"/>
@@ -20188,12 +21373,21 @@
           <w:lang w:eastAsia="zh-TW"/>
         </w:rPr>
       </w:pPr>
-      <w:r>
-        <w:rPr>
-          <w:rFonts w:hint="eastAsia"/>
-          <w:lang w:eastAsia="zh-TW"/>
-        </w:rPr>
-        <w:t>維基百科（</w:t>
+      <w:proofErr w:type="gramStart"/>
+      <w:r>
+        <w:rPr>
+          <w:rFonts w:hint="eastAsia"/>
+          <w:lang w:eastAsia="zh-TW"/>
+        </w:rPr>
+        <w:t>維基百</w:t>
+      </w:r>
+      <w:proofErr w:type="gramEnd"/>
+      <w:r>
+        <w:rPr>
+          <w:rFonts w:hint="eastAsia"/>
+          <w:lang w:eastAsia="zh-TW"/>
+        </w:rPr>
+        <w:t>科（</w:t>
       </w:r>
       <w:r>
         <w:rPr>
@@ -20275,9 +21469,25 @@
           <w:rFonts w:hint="eastAsia"/>
           <w:lang w:eastAsia="zh-TW"/>
         </w:rPr>
-        <w:t>取自：</w:t>
-      </w:r>
-      <w:hyperlink r:id="rId33" w:history="1">
+        <w:t>取</w:t>
+      </w:r>
+      <w:proofErr w:type="gramStart"/>
+      <w:r>
+        <w:rPr>
+          <w:rFonts w:hint="eastAsia"/>
+          <w:lang w:eastAsia="zh-TW"/>
+        </w:rPr>
+        <w:t>自</w:t>
+      </w:r>
+      <w:proofErr w:type="gramEnd"/>
+      <w:r>
+        <w:rPr>
+          <w:rFonts w:hint="eastAsia"/>
+          <w:lang w:eastAsia="zh-TW"/>
+        </w:rPr>
+        <w:t>：</w:t>
+      </w:r>
+      <w:hyperlink r:id="rId32" w:history="1">
         <w:r>
           <w:rPr>
             <w:rStyle w:val="af1"/>
@@ -20320,11 +21530,19 @@
           <w:lang w:eastAsia="zh-TW"/>
         </w:rPr>
       </w:pPr>
-      <w:r>
-        <w:rPr>
-          <w:lang w:eastAsia="zh-TW"/>
-        </w:rPr>
-        <w:t>維基百科（</w:t>
+      <w:proofErr w:type="gramStart"/>
+      <w:r>
+        <w:rPr>
+          <w:lang w:eastAsia="zh-TW"/>
+        </w:rPr>
+        <w:t>維基百</w:t>
+      </w:r>
+      <w:proofErr w:type="gramEnd"/>
+      <w:r>
+        <w:rPr>
+          <w:lang w:eastAsia="zh-TW"/>
+        </w:rPr>
+        <w:t>科（</w:t>
       </w:r>
       <w:r>
         <w:rPr>
@@ -20384,17 +21602,45 @@
         <w:rPr>
           <w:lang w:eastAsia="zh-TW"/>
         </w:rPr>
-        <w:t>〉。取自：</w:t>
-      </w:r>
-      <w:hyperlink r:id="rId34" w:history="1">
-        <w:r>
-          <w:rPr>
-            <w:rStyle w:val="af1"/>
-            <w:lang w:eastAsia="zh-TW"/>
-          </w:rPr>
-          <w:t>https://en.wikipedia.org/wiki/Algorithmic_art</w:t>
-        </w:r>
-      </w:hyperlink>
+        <w:t>〉。取</w:t>
+      </w:r>
+      <w:proofErr w:type="gramStart"/>
+      <w:r>
+        <w:rPr>
+          <w:lang w:eastAsia="zh-TW"/>
+        </w:rPr>
+        <w:t>自</w:t>
+      </w:r>
+      <w:proofErr w:type="gramEnd"/>
+      <w:r>
+        <w:rPr>
+          <w:lang w:eastAsia="zh-TW"/>
+        </w:rPr>
+        <w:t>：</w:t>
+      </w:r>
+      <w:r>
+        <w:fldChar w:fldCharType="begin"/>
+      </w:r>
+      <w:r>
+        <w:instrText xml:space="preserve"> HYPERLINK "https://en.wikipedia.org/wiki/Algorithmic_art" </w:instrText>
+      </w:r>
+      <w:r>
+        <w:fldChar w:fldCharType="separate"/>
+      </w:r>
+      <w:r>
+        <w:rPr>
+          <w:rStyle w:val="af1"/>
+          <w:lang w:eastAsia="zh-TW"/>
+        </w:rPr>
+        <w:t>https://en.wikipedia.org/wiki/Algorithmic_art</w:t>
+      </w:r>
+      <w:r>
+        <w:rPr>
+          <w:rStyle w:val="af1"/>
+          <w:lang w:eastAsia="zh-TW"/>
+        </w:rPr>
+        <w:fldChar w:fldCharType="end"/>
+      </w:r>
     </w:p>
     <w:p>
       <w:pPr>
@@ -20404,11 +21650,8 @@
           <w:numId w:val="12"/>
         </w:numPr>
         <w:spacing w:line="240" w:lineRule="auto"/>
-        <w:rPr>
-          <w:rFonts w:hint="eastAsia"/>
-        </w:rPr>
         <w:sectPr>
-          <w:footerReference w:type="default" r:id="rId35"/>
+          <w:footerReference w:type="default" r:id="rId33"/>
           <w:pgSz w:w="11906" w:h="16838"/>
           <w:pgMar w:top="1440" w:right="1800" w:bottom="1440" w:left="1800" w:header="851" w:footer="992" w:gutter="0"/>
           <w:pgNumType w:start="1"/>
@@ -20416,8 +21659,21 @@
           <w:docGrid w:type="lines" w:linePitch="381"/>
         </w:sectPr>
       </w:pPr>
-      <w:r>
-        <w:t xml:space="preserve">Taghreed R. Alreffaee, et al. (2021). </w:t>
+      <w:proofErr w:type="spellStart"/>
+      <w:r>
+        <w:t>Taghreed</w:t>
+      </w:r>
+      <w:proofErr w:type="spellEnd"/>
+      <w:r>
+        <w:t xml:space="preserve"> R. </w:t>
+      </w:r>
+      <w:proofErr w:type="spellStart"/>
+      <w:r>
+        <w:t>Alreffaee</w:t>
+      </w:r>
+      <w:proofErr w:type="spellEnd"/>
+      <w:r>
+        <w:t xml:space="preserve">, et al. (2021). </w:t>
       </w:r>
       <w:r>
         <w:rPr>
@@ -20440,12 +21696,12 @@
         <w:spacing w:after="160" w:line="278" w:lineRule="auto"/>
         <w:textAlignment w:val="auto"/>
         <w:rPr>
-          <w:rFonts w:eastAsia="DengXian" w:hint="eastAsia"/>
+          <w:rFonts w:eastAsia="DengXian"/>
         </w:rPr>
       </w:pPr>
     </w:p>
     <w:sectPr>
-      <w:footerReference w:type="default" r:id="rId36"/>
+      <w:footerReference w:type="default" r:id="rId34"/>
       <w:pgSz w:w="11906" w:h="16838"/>
       <w:pgMar w:top="1440" w:right="1800" w:bottom="1440" w:left="1800" w:header="851" w:footer="992" w:gutter="0"/>
       <w:pgNumType w:start="1"/>
@@ -20518,7 +21774,7 @@
             <w:noProof/>
             <w:lang w:val="zh-TW" w:eastAsia="zh-TW"/>
           </w:rPr>
-          <w:t>IV</w:t>
+          <w:t>I</w:t>
         </w:r>
         <w:r>
           <w:fldChar w:fldCharType="end"/>
@@ -20544,6 +21800,7 @@
         <w:docPartUnique/>
       </w:docPartObj>
     </w:sdtPr>
+    <w:sdtEndPr/>
     <w:sdtContent>
       <w:p>
         <w:pPr>
@@ -20564,7 +21821,7 @@
             <w:noProof/>
             <w:lang w:val="zh-TW" w:eastAsia="zh-TW"/>
           </w:rPr>
-          <w:t>2</w:t>
+          <w:t>15</w:t>
         </w:r>
         <w:r>
           <w:fldChar w:fldCharType="end"/>
@@ -26876,7 +28133,7 @@
   <dgm:whole/>
   <dgm:extLst>
     <a:ext uri="http://schemas.microsoft.com/office/drawing/2008/diagram">
-      <dsp:dataModelExt xmlns:dsp="http://schemas.microsoft.com/office/drawing/2008/diagram" relId="rId20" minVer="http://schemas.openxmlformats.org/drawingml/2006/diagram"/>
+      <dsp:dataModelExt xmlns:dsp="http://schemas.microsoft.com/office/drawing/2008/diagram" relId="rId19" minVer="http://schemas.openxmlformats.org/drawingml/2006/diagram"/>
     </a:ext>
   </dgm:extLst>
 </dgm:dataModel>
@@ -27215,7 +28472,7 @@
   <dgm:whole/>
   <dgm:extLst>
     <a:ext uri="http://schemas.microsoft.com/office/drawing/2008/diagram">
-      <dsp:dataModelExt xmlns:dsp="http://schemas.microsoft.com/office/drawing/2008/diagram" relId="rId25" minVer="http://schemas.openxmlformats.org/drawingml/2006/diagram"/>
+      <dsp:dataModelExt xmlns:dsp="http://schemas.microsoft.com/office/drawing/2008/diagram" relId="rId24" minVer="http://schemas.openxmlformats.org/drawingml/2006/diagram"/>
     </a:ext>
   </dgm:extLst>
 </dgm:dataModel>
@@ -31489,7 +32746,7 @@
 </file>
 
 <file path=customXml/itemProps1.xml><?xml version="1.0" encoding="utf-8"?>
-<ds:datastoreItem xmlns:ds="http://schemas.openxmlformats.org/officeDocument/2006/customXml" ds:itemID="{06D4D563-0727-4EDB-BFA9-823BEEFE9A60}">
+<ds:datastoreItem xmlns:ds="http://schemas.openxmlformats.org/officeDocument/2006/customXml" ds:itemID="{C7823A5F-CF06-40AC-917B-08C06527FE86}">
   <ds:schemaRefs>
     <ds:schemaRef ds:uri="http://schemas.openxmlformats.org/officeDocument/2006/bibliography"/>
   </ds:schemaRefs>

</xml_diff>